<commit_message>
Punto 5 resuelto y correcion de punto 1
</commit_message>
<xml_diff>
--- a/Desarrollo Proyecto.docx
+++ b/Desarrollo Proyecto.docx
@@ -112,6 +112,7 @@
                                 <w:r>
                                   <w:t> | </w:t>
                                 </w:r>
+                                <w:proofErr w:type="spellStart"/>
                                 <w:sdt>
                                   <w:sdtPr>
                                     <w:alias w:val="Nombre de la asignatura"/>
@@ -125,7 +126,6 @@
                                   </w:sdtPr>
                                   <w:sdtEndPr/>
                                   <w:sdtContent>
-                                    <w:proofErr w:type="spellStart"/>
                                     <w:r>
                                       <w:t>Backend</w:t>
                                     </w:r>
@@ -693,8 +693,6 @@
             </w:rPr>
             <w:t>add .</w:t>
           </w:r>
-          <w:bookmarkStart w:id="2" w:name="_GoBack"/>
-          <w:bookmarkEnd w:id="2"/>
           <w:proofErr w:type="gramEnd"/>
         </w:p>
         <w:p>
@@ -778,6 +776,8 @@
           <w:r>
             <w:t xml:space="preserve"> realizados:</w:t>
           </w:r>
+          <w:bookmarkStart w:id="2" w:name="_GoBack"/>
+          <w:bookmarkEnd w:id="2"/>
         </w:p>
         <w:p>
           <w:pPr>
@@ -865,7 +865,11 @@
     </w:p>
     <w:p>
       <w:pPr>
-        <w:pStyle w:val="Prrafodelista"/>
+        <w:spacing w:after="200"/>
+      </w:pPr>
+    </w:p>
+    <w:p>
+      <w:pPr>
         <w:spacing w:after="200"/>
       </w:pPr>
     </w:p>
@@ -2600,6 +2604,8 @@
   <w:rsids>
     <w:rsidRoot w:val="004D7E7E"/>
     <w:rsid w:val="004D7E7E"/>
+    <w:rsid w:val="009D3640"/>
+    <w:rsid w:val="00F932C2"/>
   </w:rsids>
   <m:mathPr>
     <m:mathFont m:val="Cambria Math"/>
@@ -3477,7 +3483,7 @@
 </file>
 
 <file path=customXml/itemProps3.xml><?xml version="1.0" encoding="utf-8"?>
-<ds:datastoreItem xmlns:ds="http://schemas.openxmlformats.org/officeDocument/2006/customXml" ds:itemID="{82A7A3FA-0050-4BBA-A8F8-250EFBCB076C}">
+<ds:datastoreItem xmlns:ds="http://schemas.openxmlformats.org/officeDocument/2006/customXml" ds:itemID="{8264FFC9-EFEF-4F43-B4F5-A7F4625D4AE5}">
   <ds:schemaRefs>
     <ds:schemaRef ds:uri="http://schemas.openxmlformats.org/officeDocument/2006/bibliography"/>
   </ds:schemaRefs>

</xml_diff>

<commit_message>
Anexo documento con explicativo
</commit_message>
<xml_diff>
--- a/Desarrollo Proyecto.docx
+++ b/Desarrollo Proyecto.docx
@@ -7,7 +7,6 @@
     <w:sdt>
       <w:sdtPr>
         <w:rPr>
-          <w:color w:val="595959" w:themeColor="text1" w:themeTint="A6"/>
           <w:sz w:val="24"/>
         </w:rPr>
         <w:id w:val="3174419"/>
@@ -18,13 +17,21 @@
       </w:sdtPr>
       <w:sdtEndPr>
         <w:rPr>
+          <w:b/>
+          <w:i/>
+          <w:color w:val="C00000"/>
           <w:sz w:val="20"/>
+          <w:u w:val="single"/>
         </w:rPr>
       </w:sdtEndPr>
       <w:sdtContent>
         <w:p>
           <w:pPr>
-            <w:pStyle w:val="Sinespaciado"/>
+            <w:pStyle w:val="Listaconnmeros"/>
+            <w:numPr>
+              <w:ilvl w:val="0"/>
+              <w:numId w:val="0"/>
+            </w:numPr>
             <w:rPr>
               <w:sz w:val="24"/>
             </w:rPr>
@@ -34,243 +41,102 @@
               <w:noProof/>
               <w:lang w:val="es-AR" w:eastAsia="es-AR"/>
             </w:rPr>
-            <mc:AlternateContent>
-              <mc:Choice Requires="wps">
-                <w:drawing>
-                  <wp:anchor distT="0" distB="0" distL="114300" distR="114300" simplePos="0" relativeHeight="251660288" behindDoc="0" locked="0" layoutInCell="1" allowOverlap="0">
-                    <wp:simplePos x="0" y="0"/>
-                    <wp:positionH relativeFrom="margin">
-                      <wp:align>center</wp:align>
-                    </wp:positionH>
-                    <wp:positionV relativeFrom="margin">
-                      <wp:align>bottom</wp:align>
-                    </wp:positionV>
-                    <wp:extent cx="3943350" cy="265176"/>
-                    <wp:effectExtent l="0" t="0" r="7620" b="0"/>
-                    <wp:wrapSquare wrapText="bothSides"/>
-                    <wp:docPr id="20" name="Cuadro de texto  20"/>
-                    <wp:cNvGraphicFramePr/>
-                    <a:graphic xmlns:a="http://schemas.openxmlformats.org/drawingml/2006/main">
-                      <a:graphicData uri="http://schemas.microsoft.com/office/word/2010/wordprocessingShape">
-                        <wps:wsp>
-                          <wps:cNvSpPr txBox="1"/>
-                          <wps:spPr>
-                            <a:xfrm>
-                              <a:off x="0" y="0"/>
-                              <a:ext cx="3943350" cy="265176"/>
-                            </a:xfrm>
-                            <a:prstGeom prst="rect">
-                              <a:avLst/>
-                            </a:prstGeom>
-                            <a:noFill/>
-                            <a:ln w="6350">
-                              <a:noFill/>
-                            </a:ln>
-                            <a:effectLst/>
-                          </wps:spPr>
-                          <wps:style>
-                            <a:lnRef idx="0">
-                              <a:schemeClr val="accent1"/>
-                            </a:lnRef>
-                            <a:fillRef idx="0">
-                              <a:schemeClr val="accent1"/>
-                            </a:fillRef>
-                            <a:effectRef idx="0">
-                              <a:schemeClr val="accent1"/>
-                            </a:effectRef>
-                            <a:fontRef idx="minor">
-                              <a:schemeClr val="dk1"/>
-                            </a:fontRef>
-                          </wps:style>
-                          <wps:txbx>
-                            <w:txbxContent>
-                              <w:p>
-                                <w:pPr>
-                                  <w:pStyle w:val="Informacindecontacto"/>
-                                </w:pPr>
-                                <w:sdt>
-                                  <w:sdtPr>
-                                    <w:rPr>
-                                      <w:lang w:val="es-ES_tradnl"/>
-                                    </w:rPr>
-                                    <w:alias w:val="Nombre"/>
-                                    <w:tag w:val=""/>
-                                    <w:id w:val="-1509202873"/>
-                                    <w:dataBinding w:prefixMappings="xmlns:ns0='http://purl.org/dc/elements/1.1/' xmlns:ns1='http://schemas.openxmlformats.org/package/2006/metadata/core-properties' " w:xpath="/ns1:coreProperties[1]/ns0:creator[1]" w:storeItemID="{6C3C8BC8-F283-45AE-878A-BAB7291924A1}"/>
-                                    <w:text/>
-                                  </w:sdtPr>
-                                  <w:sdtEndPr/>
-                                  <w:sdtContent>
-                                    <w:r>
-                                      <w:rPr>
-                                        <w:lang w:val="es-ES_tradnl"/>
-                                      </w:rPr>
-                                      <w:t>Luis Horacio Orescovich</w:t>
-                                    </w:r>
-                                  </w:sdtContent>
-                                </w:sdt>
-                                <w:r>
-                                  <w:t> | </w:t>
-                                </w:r>
-                                <w:proofErr w:type="spellStart"/>
-                                <w:sdt>
-                                  <w:sdtPr>
-                                    <w:alias w:val="Nombre de la asignatura"/>
-                                    <w:tag w:val=""/>
-                                    <w:id w:val="-728219936"/>
-                                    <w:placeholder>
-                                      <w:docPart w:val="EF9BF7787543465F80C62A85420A62BB"/>
-                                    </w:placeholder>
-                                    <w:dataBinding w:prefixMappings="xmlns:ns0='http://purl.org/dc/elements/1.1/' xmlns:ns1='http://schemas.openxmlformats.org/package/2006/metadata/core-properties' " w:xpath="/ns1:coreProperties[1]/ns1:keywords[1]" w:storeItemID="{6C3C8BC8-F283-45AE-878A-BAB7291924A1}"/>
-                                    <w:text/>
-                                  </w:sdtPr>
-                                  <w:sdtEndPr/>
-                                  <w:sdtContent>
-                                    <w:r>
-                                      <w:t>Backend</w:t>
-                                    </w:r>
-                                    <w:proofErr w:type="spellEnd"/>
-                                  </w:sdtContent>
-                                </w:sdt>
-                                <w:r>
-                                  <w:t> | </w:t>
-                                </w:r>
-                                <w:sdt>
-                                  <w:sdtPr>
-                                    <w:alias w:val="Fecha"/>
-                                    <w:tag w:val=""/>
-                                    <w:id w:val="2032065285"/>
-                                    <w:placeholder>
-                                      <w:docPart w:val="B47EBD0429C943BAA115704011DE50BE"/>
-                                    </w:placeholder>
-                                    <w:dataBinding w:prefixMappings="xmlns:ns0='http://schemas.microsoft.com/office/2006/coverPageProps' " w:xpath="/ns0:CoverPageProperties[1]/ns0:PublishDate[1]" w:storeItemID="{55AF091B-3C7A-41E3-B477-F2FDAA23CFDA}"/>
-                                    <w:date w:fullDate="2022-01-26T00:00:00Z">
-                                      <w:dateFormat w:val="dd' de 'MMMM' de 'yyyy"/>
-                                      <w:lid w:val="es-ES"/>
-                                      <w:storeMappedDataAs w:val="dateTime"/>
-                                      <w:calendar w:val="gregorian"/>
-                                    </w:date>
-                                  </w:sdtPr>
-                                  <w:sdtEndPr/>
-                                  <w:sdtContent>
-                                    <w:r>
-                                      <w:t>26 de enero de 2022</w:t>
-                                    </w:r>
-                                  </w:sdtContent>
-                                </w:sdt>
-                              </w:p>
-                            </w:txbxContent>
-                          </wps:txbx>
-                          <wps:bodyPr rot="0" spcFirstLastPara="0" vertOverflow="overflow" horzOverflow="overflow" vert="horz" wrap="square" lIns="0" tIns="45720" rIns="0" bIns="45720" numCol="1" spcCol="0" rtlCol="0" fromWordArt="0" anchor="t" anchorCtr="0" forceAA="0" compatLnSpc="1">
-                            <a:prstTxWarp prst="textNoShape">
-                              <a:avLst/>
-                            </a:prstTxWarp>
-                            <a:spAutoFit/>
-                          </wps:bodyPr>
-                        </wps:wsp>
-                      </a:graphicData>
-                    </a:graphic>
-                    <wp14:sizeRelH relativeFrom="margin">
-                      <wp14:pctWidth>95000</wp14:pctWidth>
-                    </wp14:sizeRelH>
-                    <wp14:sizeRelV relativeFrom="margin">
-                      <wp14:pctHeight>0</wp14:pctHeight>
-                    </wp14:sizeRelV>
-                  </wp:anchor>
-                </w:drawing>
-              </mc:Choice>
-              <mc:Fallback>
-                <w:pict>
-                  <v:shapetype id="_x0000_t202" coordsize="21600,21600" o:spt="202" path="m,l,21600r21600,l21600,xe">
-                    <v:stroke joinstyle="miter"/>
-                    <v:path gradientshapeok="t" o:connecttype="rect"/>
-                  </v:shapetype>
-                  <v:shape id="Cuadro de texto  20" o:spid="_x0000_s1026" type="#_x0000_t202" style="position:absolute;margin-left:0;margin-top:0;width:310.5pt;height:20.9pt;z-index:251660288;visibility:visible;mso-wrap-style:square;mso-width-percent:950;mso-height-percent:0;mso-wrap-distance-left:9pt;mso-wrap-distance-top:0;mso-wrap-distance-right:9pt;mso-wrap-distance-bottom:0;mso-position-horizontal:center;mso-position-horizontal-relative:margin;mso-position-vertical:bottom;mso-position-vertical-relative:margin;mso-width-percent:950;mso-height-percent:0;mso-width-relative:margin;mso-height-relative:margin;v-text-anchor:top" o:gfxdata="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" o:allowoverlap="f" filled="f" stroked="f" strokeweight=".5pt">
-                    <v:textbox style="mso-fit-shape-to-text:t" inset="0,,0">
-                      <w:txbxContent>
-                        <w:p>
-                          <w:pPr>
-                            <w:pStyle w:val="Informacindecontacto"/>
-                          </w:pPr>
-                          <w:sdt>
-                            <w:sdtPr>
-                              <w:rPr>
-                                <w:lang w:val="es-ES_tradnl"/>
-                              </w:rPr>
-                              <w:alias w:val="Nombre"/>
-                              <w:tag w:val=""/>
-                              <w:id w:val="-1509202873"/>
-                              <w:dataBinding w:prefixMappings="xmlns:ns0='http://purl.org/dc/elements/1.1/' xmlns:ns1='http://schemas.openxmlformats.org/package/2006/metadata/core-properties' " w:xpath="/ns1:coreProperties[1]/ns0:creator[1]" w:storeItemID="{6C3C8BC8-F283-45AE-878A-BAB7291924A1}"/>
-                              <w:text/>
-                            </w:sdtPr>
-                            <w:sdtEndPr/>
-                            <w:sdtContent>
-                              <w:r>
-                                <w:rPr>
-                                  <w:lang w:val="es-ES_tradnl"/>
-                                </w:rPr>
-                                <w:t>Luis Horacio Orescovich</w:t>
-                              </w:r>
-                            </w:sdtContent>
-                          </w:sdt>
-                          <w:r>
-                            <w:t> | </w:t>
-                          </w:r>
-                          <w:sdt>
-                            <w:sdtPr>
-                              <w:alias w:val="Nombre de la asignatura"/>
-                              <w:tag w:val=""/>
-                              <w:id w:val="-728219936"/>
-                              <w:placeholder>
-                                <w:docPart w:val="EF9BF7787543465F80C62A85420A62BB"/>
-                              </w:placeholder>
-                              <w:dataBinding w:prefixMappings="xmlns:ns0='http://purl.org/dc/elements/1.1/' xmlns:ns1='http://schemas.openxmlformats.org/package/2006/metadata/core-properties' " w:xpath="/ns1:coreProperties[1]/ns1:keywords[1]" w:storeItemID="{6C3C8BC8-F283-45AE-878A-BAB7291924A1}"/>
-                              <w:text/>
-                            </w:sdtPr>
-                            <w:sdtEndPr/>
-                            <w:sdtContent>
-                              <w:proofErr w:type="spellStart"/>
-                              <w:r>
-                                <w:t>Backend</w:t>
-                              </w:r>
-                              <w:proofErr w:type="spellEnd"/>
-                            </w:sdtContent>
-                          </w:sdt>
-                          <w:r>
-                            <w:t> | </w:t>
-                          </w:r>
-                          <w:sdt>
-                            <w:sdtPr>
-                              <w:alias w:val="Fecha"/>
-                              <w:tag w:val=""/>
-                              <w:id w:val="2032065285"/>
-                              <w:placeholder>
-                                <w:docPart w:val="B47EBD0429C943BAA115704011DE50BE"/>
-                              </w:placeholder>
-                              <w:dataBinding w:prefixMappings="xmlns:ns0='http://schemas.microsoft.com/office/2006/coverPageProps' " w:xpath="/ns0:CoverPageProperties[1]/ns0:PublishDate[1]" w:storeItemID="{55AF091B-3C7A-41E3-B477-F2FDAA23CFDA}"/>
-                              <w:date w:fullDate="2022-01-26T00:00:00Z">
-                                <w:dateFormat w:val="dd' de 'MMMM' de 'yyyy"/>
-                                <w:lid w:val="es-ES"/>
-                                <w:storeMappedDataAs w:val="dateTime"/>
-                                <w:calendar w:val="gregorian"/>
-                              </w:date>
-                            </w:sdtPr>
-                            <w:sdtEndPr/>
-                            <w:sdtContent>
-                              <w:r>
-                                <w:t>26 de enero de 2022</w:t>
-                              </w:r>
-                            </w:sdtContent>
-                          </w:sdt>
-                        </w:p>
-                      </w:txbxContent>
-                    </v:textbox>
-                    <w10:wrap type="square" anchorx="margin" anchory="margin"/>
-                  </v:shape>
-                </w:pict>
-              </mc:Fallback>
-            </mc:AlternateContent>
-          </w:r>
+            <w:drawing>
+              <wp:anchor distT="0" distB="0" distL="114300" distR="114300" simplePos="0" relativeHeight="251659264" behindDoc="1" locked="0" layoutInCell="1" allowOverlap="0">
+                <wp:simplePos x="0" y="0"/>
+                <wp:positionH relativeFrom="margin">
+                  <wp:align>center</wp:align>
+                </wp:positionH>
+                <wp:positionV relativeFrom="margin">
+                  <wp:align>top</wp:align>
+                </wp:positionV>
+                <wp:extent cx="2785110" cy="4178300"/>
+                <wp:effectExtent l="266700" t="266700" r="262890" b="279400"/>
+                <wp:wrapSquare wrapText="bothSides"/>
+                <wp:docPr id="22" name="Imagen 1"/>
+                <wp:cNvGraphicFramePr>
+                  <a:graphicFrameLocks xmlns:a="http://schemas.openxmlformats.org/drawingml/2006/main" noChangeAspect="1"/>
+                </wp:cNvGraphicFramePr>
+                <a:graphic xmlns:a="http://schemas.openxmlformats.org/drawingml/2006/main">
+                  <a:graphicData uri="http://schemas.openxmlformats.org/drawingml/2006/picture">
+                    <pic:pic xmlns:pic="http://schemas.openxmlformats.org/drawingml/2006/picture">
+                      <pic:nvPicPr>
+                        <pic:cNvPr id="0" name="Picture 1"/>
+                        <pic:cNvPicPr preferRelativeResize="0">
+                          <a:picLocks noChangeAspect="1" noChangeArrowheads="1"/>
+                        </pic:cNvPicPr>
+                      </pic:nvPicPr>
+                      <pic:blipFill>
+                        <a:blip r:embed="rId10" cstate="print">
+                          <a:extLst>
+                            <a:ext uri="{28A0092B-C50C-407E-A947-70E740481C1C}">
+                              <a14:useLocalDpi xmlns:a14="http://schemas.microsoft.com/office/drawing/2010/main" val="0"/>
+                            </a:ext>
+                          </a:extLst>
+                        </a:blip>
+                        <a:stretch>
+                          <a:fillRect/>
+                        </a:stretch>
+                      </pic:blipFill>
+                      <pic:spPr bwMode="auto">
+                        <a:xfrm>
+                          <a:off x="0" y="0"/>
+                          <a:ext cx="2785110" cy="4178300"/>
+                        </a:xfrm>
+                        <a:prstGeom prst="rect">
+                          <a:avLst/>
+                        </a:prstGeom>
+                        <a:solidFill>
+                          <a:srgbClr val="FFFFFF">
+                            <a:shade val="85000"/>
+                          </a:srgbClr>
+                        </a:solidFill>
+                        <a:ln w="254000" cap="rnd">
+                          <a:solidFill>
+                            <a:srgbClr val="FFFFFF"/>
+                          </a:solidFill>
+                        </a:ln>
+                        <a:effectLst>
+                          <a:outerShdw blurRad="152400" algn="tl" rotWithShape="0">
+                            <a:srgbClr val="000000">
+                              <a:alpha val="25000"/>
+                            </a:srgbClr>
+                          </a:outerShdw>
+                        </a:effectLst>
+                        <a:scene3d>
+                          <a:camera prst="orthographicFront"/>
+                          <a:lightRig rig="twoPt" dir="t">
+                            <a:rot lat="0" lon="0" rev="7800000"/>
+                          </a:lightRig>
+                        </a:scene3d>
+                        <a:sp3d contourW="6350">
+                          <a:bevelT w="6350" h="6350"/>
+                          <a:contourClr>
+                            <a:srgbClr val="C0C0C0"/>
+                          </a:contourClr>
+                        </a:sp3d>
+                      </pic:spPr>
+                    </pic:pic>
+                  </a:graphicData>
+                </a:graphic>
+                <wp14:sizeRelH relativeFrom="page">
+                  <wp14:pctWidth>0</wp14:pctWidth>
+                </wp14:sizeRelH>
+                <wp14:sizeRelV relativeFrom="page">
+                  <wp14:pctHeight>0</wp14:pctHeight>
+                </wp14:sizeRelV>
+              </wp:anchor>
+            </w:drawing>
+          </w:r>
+        </w:p>
+        <w:p>
+          <w:pPr>
+            <w:pStyle w:val="Listaconnmeros"/>
+            <w:numPr>
+              <w:ilvl w:val="0"/>
+              <w:numId w:val="0"/>
+            </w:numPr>
+          </w:pPr>
           <w:r>
             <w:rPr>
               <w:noProof/>
@@ -284,20 +150,11 @@
                     <wp:positionH relativeFrom="margin">
                       <wp:align>center</wp:align>
                     </wp:positionH>
-                    <mc:AlternateContent>
-                      <mc:Choice Requires="wp14">
-                        <wp:positionV relativeFrom="margin">
-                          <wp14:pctPosVOffset>75000</wp14:pctPosVOffset>
-                        </wp:positionV>
-                      </mc:Choice>
-                      <mc:Fallback>
-                        <wp:positionV relativeFrom="page">
-                          <wp:posOffset>7470775</wp:posOffset>
-                        </wp:positionV>
-                      </mc:Fallback>
-                    </mc:AlternateContent>
+                    <wp:positionV relativeFrom="margin">
+                      <wp:posOffset>5262925</wp:posOffset>
+                    </wp:positionV>
                     <wp:extent cx="3943350" cy="1325880"/>
-                    <wp:effectExtent l="0" t="0" r="7620" b="5080"/>
+                    <wp:effectExtent l="0" t="0" r="5715" b="6350"/>
                     <wp:wrapSquare wrapText="bothSides"/>
                     <wp:docPr id="21" name="Cuadro de texto  21"/>
                     <wp:cNvGraphicFramePr/>
@@ -375,6 +232,34 @@
                                   </w:sdtContent>
                                 </w:sdt>
                               </w:p>
+                              <w:p>
+                                <w:sdt>
+                                  <w:sdtPr>
+                                    <w:rPr>
+                                      <w:rFonts w:ascii="Times New Roman" w:hAnsi="Times New Roman" w:cs="Times New Roman"/>
+                                      <w:sz w:val="56"/>
+                                      <w:szCs w:val="56"/>
+                                      <w:lang w:val="es-ES_tradnl"/>
+                                    </w:rPr>
+                                    <w:alias w:val="Nombre"/>
+                                    <w:tag w:val=""/>
+                                    <w:id w:val="-1509202873"/>
+                                    <w:dataBinding w:prefixMappings="xmlns:ns0='http://purl.org/dc/elements/1.1/' xmlns:ns1='http://schemas.openxmlformats.org/package/2006/metadata/core-properties' " w:xpath="/ns1:coreProperties[1]/ns0:creator[1]" w:storeItemID="{6C3C8BC8-F283-45AE-878A-BAB7291924A1}"/>
+                                    <w:text/>
+                                  </w:sdtPr>
+                                  <w:sdtContent>
+                                    <w:r>
+                                      <w:rPr>
+                                        <w:rFonts w:ascii="Times New Roman" w:hAnsi="Times New Roman" w:cs="Times New Roman"/>
+                                        <w:sz w:val="56"/>
+                                        <w:szCs w:val="56"/>
+                                        <w:lang w:val="es-ES_tradnl"/>
+                                      </w:rPr>
+                                      <w:t>Luis Horacio Orescovich</w:t>
+                                    </w:r>
+                                  </w:sdtContent>
+                                </w:sdt>
+                              </w:p>
                             </w:txbxContent>
                           </wps:txbx>
                           <wps:bodyPr rot="0" spcFirstLastPara="0" vertOverflow="overflow" horzOverflow="overflow" vert="horz" wrap="square" lIns="0" tIns="0" rIns="0" bIns="0" numCol="1" spcCol="0" rtlCol="0" fromWordArt="0" anchor="t" anchorCtr="0" forceAA="0" compatLnSpc="1">
@@ -397,7 +282,11 @@
               </mc:Choice>
               <mc:Fallback>
                 <w:pict>
-                  <v:shape id="Cuadro de texto  21" o:spid="_x0000_s1027" type="#_x0000_t202" style="position:absolute;margin-left:0;margin-top:0;width:310.5pt;height:104.4pt;z-index:251661312;visibility:visible;mso-wrap-style:square;mso-width-percent:950;mso-height-percent:0;mso-top-percent:750;mso-wrap-distance-left:9pt;mso-wrap-distance-top:0;mso-wrap-distance-right:9pt;mso-wrap-distance-bottom:0;mso-position-horizontal:center;mso-position-horizontal-relative:margin;mso-position-vertical-relative:margin;mso-width-percent:950;mso-height-percent:0;mso-top-percent:750;mso-width-relative:margin;mso-height-relative:margin;v-text-anchor:top" o:gfxdata="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" o:allowoverlap="f" filled="f" stroked="f" strokeweight=".5pt">
+                  <v:shapetype id="_x0000_t202" coordsize="21600,21600" o:spt="202" path="m,l,21600r21600,l21600,xe">
+                    <v:stroke joinstyle="miter"/>
+                    <v:path gradientshapeok="t" o:connecttype="rect"/>
+                  </v:shapetype>
+                  <v:shape id="Cuadro de texto  21" o:spid="_x0000_s1026" type="#_x0000_t202" style="position:absolute;margin-left:0;margin-top:414.4pt;width:310.5pt;height:104.4pt;z-index:251661312;visibility:visible;mso-wrap-style:square;mso-width-percent:950;mso-height-percent:0;mso-wrap-distance-left:9pt;mso-wrap-distance-top:0;mso-wrap-distance-right:9pt;mso-wrap-distance-bottom:0;mso-position-horizontal:center;mso-position-horizontal-relative:margin;mso-position-vertical:absolute;mso-position-vertical-relative:margin;mso-width-percent:950;mso-height-percent:0;mso-width-relative:margin;mso-height-relative:margin;v-text-anchor:top" o:gfxdata="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" o:allowoverlap="f" filled="f" stroked="f" strokeweight=".5pt">
                     <v:textbox style="mso-fit-shape-to-text:t" inset="0,0,0,0">
                       <w:txbxContent>
                         <w:sdt>
@@ -440,6 +329,34 @@
                             </w:sdtContent>
                           </w:sdt>
                         </w:p>
+                        <w:p>
+                          <w:sdt>
+                            <w:sdtPr>
+                              <w:rPr>
+                                <w:rFonts w:ascii="Times New Roman" w:hAnsi="Times New Roman" w:cs="Times New Roman"/>
+                                <w:sz w:val="56"/>
+                                <w:szCs w:val="56"/>
+                                <w:lang w:val="es-ES_tradnl"/>
+                              </w:rPr>
+                              <w:alias w:val="Nombre"/>
+                              <w:tag w:val=""/>
+                              <w:id w:val="-1509202873"/>
+                              <w:dataBinding w:prefixMappings="xmlns:ns0='http://purl.org/dc/elements/1.1/' xmlns:ns1='http://schemas.openxmlformats.org/package/2006/metadata/core-properties' " w:xpath="/ns1:coreProperties[1]/ns0:creator[1]" w:storeItemID="{6C3C8BC8-F283-45AE-878A-BAB7291924A1}"/>
+                              <w:text/>
+                            </w:sdtPr>
+                            <w:sdtContent>
+                              <w:r>
+                                <w:rPr>
+                                  <w:rFonts w:ascii="Times New Roman" w:hAnsi="Times New Roman" w:cs="Times New Roman"/>
+                                  <w:sz w:val="56"/>
+                                  <w:szCs w:val="56"/>
+                                  <w:lang w:val="es-ES_tradnl"/>
+                                </w:rPr>
+                                <w:t>Luis Horacio Orescovich</w:t>
+                              </w:r>
+                            </w:sdtContent>
+                          </w:sdt>
+                        </w:p>
                       </w:txbxContent>
                     </v:textbox>
                     <w10:wrap type="square" anchorx="margin" anchory="margin"/>
@@ -453,147 +370,222 @@
               <w:noProof/>
               <w:lang w:val="es-AR" w:eastAsia="es-AR"/>
             </w:rPr>
-            <w:drawing>
-              <wp:anchor distT="0" distB="0" distL="114300" distR="114300" simplePos="0" relativeHeight="251659264" behindDoc="1" locked="0" layoutInCell="1" allowOverlap="0">
-                <wp:simplePos x="0" y="0"/>
-                <wp:positionH relativeFrom="margin">
-                  <wp:align>center</wp:align>
-                </wp:positionH>
-                <wp:positionV relativeFrom="margin">
-                  <wp:align>top</wp:align>
-                </wp:positionV>
-                <wp:extent cx="3657600" cy="5486400"/>
-                <wp:effectExtent l="266700" t="266700" r="266700" b="285750"/>
-                <wp:wrapSquare wrapText="bothSides"/>
-                <wp:docPr id="22" name="Imagen 1"/>
-                <wp:cNvGraphicFramePr>
-                  <a:graphicFrameLocks xmlns:a="http://schemas.openxmlformats.org/drawingml/2006/main" noChangeAspect="1"/>
-                </wp:cNvGraphicFramePr>
-                <a:graphic xmlns:a="http://schemas.openxmlformats.org/drawingml/2006/main">
-                  <a:graphicData uri="http://schemas.openxmlformats.org/drawingml/2006/picture">
-                    <pic:pic xmlns:pic="http://schemas.openxmlformats.org/drawingml/2006/picture">
-                      <pic:nvPicPr>
-                        <pic:cNvPr id="0" name="Picture 1"/>
-                        <pic:cNvPicPr preferRelativeResize="0">
-                          <a:picLocks noChangeAspect="1" noChangeArrowheads="1"/>
-                        </pic:cNvPicPr>
-                      </pic:nvPicPr>
-                      <pic:blipFill>
-                        <a:blip r:embed="rId10" cstate="print">
-                          <a:extLst>
-                            <a:ext uri="{28A0092B-C50C-407E-A947-70E740481C1C}">
-                              <a14:useLocalDpi xmlns:a14="http://schemas.microsoft.com/office/drawing/2010/main" val="0"/>
-                            </a:ext>
-                          </a:extLst>
-                        </a:blip>
-                        <a:stretch>
-                          <a:fillRect/>
-                        </a:stretch>
-                      </pic:blipFill>
-                      <pic:spPr bwMode="auto">
-                        <a:xfrm>
-                          <a:off x="0" y="0"/>
-                          <a:ext cx="3657600" cy="5486400"/>
-                        </a:xfrm>
-                        <a:prstGeom prst="rect">
-                          <a:avLst/>
-                        </a:prstGeom>
-                        <a:solidFill>
-                          <a:srgbClr val="FFFFFF">
-                            <a:shade val="85000"/>
-                          </a:srgbClr>
-                        </a:solidFill>
-                        <a:ln w="254000" cap="rnd">
-                          <a:solidFill>
-                            <a:srgbClr val="FFFFFF"/>
-                          </a:solidFill>
-                        </a:ln>
-                        <a:effectLst>
-                          <a:outerShdw blurRad="152400" algn="tl" rotWithShape="0">
-                            <a:srgbClr val="000000">
-                              <a:alpha val="25000"/>
-                            </a:srgbClr>
-                          </a:outerShdw>
-                        </a:effectLst>
-                        <a:scene3d>
-                          <a:camera prst="orthographicFront"/>
-                          <a:lightRig rig="twoPt" dir="t">
-                            <a:rot lat="0" lon="0" rev="7800000"/>
-                          </a:lightRig>
-                        </a:scene3d>
-                        <a:sp3d contourW="6350">
-                          <a:bevelT w="6350" h="6350"/>
-                          <a:contourClr>
-                            <a:srgbClr val="C0C0C0"/>
-                          </a:contourClr>
-                        </a:sp3d>
-                      </pic:spPr>
-                    </pic:pic>
-                  </a:graphicData>
-                </a:graphic>
-                <wp14:sizeRelH relativeFrom="page">
-                  <wp14:pctWidth>0</wp14:pctWidth>
-                </wp14:sizeRelH>
-                <wp14:sizeRelV relativeFrom="page">
-                  <wp14:pctHeight>0</wp14:pctHeight>
-                </wp14:sizeRelV>
-              </wp:anchor>
-            </w:drawing>
-          </w:r>
-        </w:p>
-        <w:p>
-          <w:pPr>
-            <w:pStyle w:val="Prrafodelista"/>
-            <w:numPr>
-              <w:ilvl w:val="0"/>
-              <w:numId w:val="7"/>
-            </w:numPr>
-            <w:spacing w:after="200"/>
-          </w:pPr>
+            <mc:AlternateContent>
+              <mc:Choice Requires="wps">
+                <w:drawing>
+                  <wp:anchor distT="0" distB="0" distL="114300" distR="114300" simplePos="0" relativeHeight="251660288" behindDoc="0" locked="0" layoutInCell="1" allowOverlap="0">
+                    <wp:simplePos x="0" y="0"/>
+                    <wp:positionH relativeFrom="margin">
+                      <wp:align>center</wp:align>
+                    </wp:positionH>
+                    <wp:positionV relativeFrom="margin">
+                      <wp:align>bottom</wp:align>
+                    </wp:positionV>
+                    <wp:extent cx="3943350" cy="264795"/>
+                    <wp:effectExtent l="0" t="0" r="5715" b="0"/>
+                    <wp:wrapSquare wrapText="bothSides"/>
+                    <wp:docPr id="20" name="Cuadro de texto  20"/>
+                    <wp:cNvGraphicFramePr/>
+                    <a:graphic xmlns:a="http://schemas.openxmlformats.org/drawingml/2006/main">
+                      <a:graphicData uri="http://schemas.microsoft.com/office/word/2010/wordprocessingShape">
+                        <wps:wsp>
+                          <wps:cNvSpPr txBox="1"/>
+                          <wps:spPr>
+                            <a:xfrm>
+                              <a:off x="0" y="0"/>
+                              <a:ext cx="3943350" cy="264795"/>
+                            </a:xfrm>
+                            <a:prstGeom prst="rect">
+                              <a:avLst/>
+                            </a:prstGeom>
+                            <a:noFill/>
+                            <a:ln w="6350">
+                              <a:noFill/>
+                            </a:ln>
+                            <a:effectLst/>
+                          </wps:spPr>
+                          <wps:style>
+                            <a:lnRef idx="0">
+                              <a:schemeClr val="accent1"/>
+                            </a:lnRef>
+                            <a:fillRef idx="0">
+                              <a:schemeClr val="accent1"/>
+                            </a:fillRef>
+                            <a:effectRef idx="0">
+                              <a:schemeClr val="accent1"/>
+                            </a:effectRef>
+                            <a:fontRef idx="minor">
+                              <a:schemeClr val="dk1"/>
+                            </a:fontRef>
+                          </wps:style>
+                          <wps:txbx>
+                            <w:txbxContent>
+                              <w:p>
+                                <w:pPr>
+                                  <w:pStyle w:val="Informacindecontacto"/>
+                                </w:pPr>
+                                <w:sdt>
+                                  <w:sdtPr>
+                                    <w:alias w:val="Nombre de la asignatura"/>
+                                    <w:tag w:val=""/>
+                                    <w:id w:val="-728219936"/>
+                                    <w:placeholder>
+                                      <w:docPart w:val="EF9BF7787543465F80C62A85420A62BB"/>
+                                    </w:placeholder>
+                                    <w:dataBinding w:prefixMappings="xmlns:ns0='http://purl.org/dc/elements/1.1/' xmlns:ns1='http://schemas.openxmlformats.org/package/2006/metadata/core-properties' " w:xpath="/ns1:coreProperties[1]/ns1:keywords[1]" w:storeItemID="{6C3C8BC8-F283-45AE-878A-BAB7291924A1}"/>
+                                    <w:text/>
+                                  </w:sdtPr>
+                                  <w:sdtEndPr/>
+                                  <w:sdtContent>
+                                    <w:r>
+                                      <w:t>Backend</w:t>
+                                    </w:r>
+                                  </w:sdtContent>
+                                </w:sdt>
+                                <w:r>
+                                  <w:t> | </w:t>
+                                </w:r>
+                                <w:sdt>
+                                  <w:sdtPr>
+                                    <w:alias w:val="Fecha"/>
+                                    <w:tag w:val=""/>
+                                    <w:id w:val="2032065285"/>
+                                    <w:placeholder>
+                                      <w:docPart w:val="B47EBD0429C943BAA115704011DE50BE"/>
+                                    </w:placeholder>
+                                    <w:dataBinding w:prefixMappings="xmlns:ns0='http://schemas.microsoft.com/office/2006/coverPageProps' " w:xpath="/ns0:CoverPageProperties[1]/ns0:PublishDate[1]" w:storeItemID="{55AF091B-3C7A-41E3-B477-F2FDAA23CFDA}"/>
+                                    <w:date>
+                                      <w:dateFormat w:val="dd' de 'MMMM' de 'yyyy"/>
+                                      <w:lid w:val="es-ES"/>
+                                      <w:storeMappedDataAs w:val="dateTime"/>
+                                      <w:calendar w:val="gregorian"/>
+                                    </w:date>
+                                  </w:sdtPr>
+                                  <w:sdtEndPr/>
+                                  <w:sdtContent>
+                                    <w:r>
+                                      <w:t>27 de febrero</w:t>
+                                    </w:r>
+                                    <w:r>
+                                      <w:t xml:space="preserve"> de 2022</w:t>
+                                    </w:r>
+                                  </w:sdtContent>
+                                </w:sdt>
+                              </w:p>
+                            </w:txbxContent>
+                          </wps:txbx>
+                          <wps:bodyPr rot="0" spcFirstLastPara="0" vertOverflow="overflow" horzOverflow="overflow" vert="horz" wrap="square" lIns="0" tIns="45720" rIns="0" bIns="45720" numCol="1" spcCol="0" rtlCol="0" fromWordArt="0" anchor="t" anchorCtr="0" forceAA="0" compatLnSpc="1">
+                            <a:prstTxWarp prst="textNoShape">
+                              <a:avLst/>
+                            </a:prstTxWarp>
+                            <a:spAutoFit/>
+                          </wps:bodyPr>
+                        </wps:wsp>
+                      </a:graphicData>
+                    </a:graphic>
+                    <wp14:sizeRelH relativeFrom="margin">
+                      <wp14:pctWidth>95000</wp14:pctWidth>
+                    </wp14:sizeRelH>
+                    <wp14:sizeRelV relativeFrom="margin">
+                      <wp14:pctHeight>0</wp14:pctHeight>
+                    </wp14:sizeRelV>
+                  </wp:anchor>
+                </w:drawing>
+              </mc:Choice>
+              <mc:Fallback>
+                <w:pict>
+                  <v:shape id="Cuadro de texto  20" o:spid="_x0000_s1027" type="#_x0000_t202" style="position:absolute;margin-left:0;margin-top:0;width:310.5pt;height:20.85pt;z-index:251660288;visibility:visible;mso-wrap-style:square;mso-width-percent:950;mso-height-percent:0;mso-wrap-distance-left:9pt;mso-wrap-distance-top:0;mso-wrap-distance-right:9pt;mso-wrap-distance-bottom:0;mso-position-horizontal:center;mso-position-horizontal-relative:margin;mso-position-vertical:bottom;mso-position-vertical-relative:margin;mso-width-percent:950;mso-height-percent:0;mso-width-relative:margin;mso-height-relative:margin;v-text-anchor:top" o:gfxdata="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" o:allowoverlap="f" filled="f" stroked="f" strokeweight=".5pt">
+                    <v:textbox style="mso-fit-shape-to-text:t" inset="0,,0">
+                      <w:txbxContent>
+                        <w:p>
+                          <w:pPr>
+                            <w:pStyle w:val="Informacindecontacto"/>
+                          </w:pPr>
+                          <w:sdt>
+                            <w:sdtPr>
+                              <w:alias w:val="Nombre de la asignatura"/>
+                              <w:tag w:val=""/>
+                              <w:id w:val="-728219936"/>
+                              <w:placeholder>
+                                <w:docPart w:val="EF9BF7787543465F80C62A85420A62BB"/>
+                              </w:placeholder>
+                              <w:dataBinding w:prefixMappings="xmlns:ns0='http://purl.org/dc/elements/1.1/' xmlns:ns1='http://schemas.openxmlformats.org/package/2006/metadata/core-properties' " w:xpath="/ns1:coreProperties[1]/ns1:keywords[1]" w:storeItemID="{6C3C8BC8-F283-45AE-878A-BAB7291924A1}"/>
+                              <w:text/>
+                            </w:sdtPr>
+                            <w:sdtEndPr/>
+                            <w:sdtContent>
+                              <w:r>
+                                <w:t>Backend</w:t>
+                              </w:r>
+                            </w:sdtContent>
+                          </w:sdt>
+                          <w:r>
+                            <w:t> | </w:t>
+                          </w:r>
+                          <w:sdt>
+                            <w:sdtPr>
+                              <w:alias w:val="Fecha"/>
+                              <w:tag w:val=""/>
+                              <w:id w:val="2032065285"/>
+                              <w:placeholder>
+                                <w:docPart w:val="B47EBD0429C943BAA115704011DE50BE"/>
+                              </w:placeholder>
+                              <w:dataBinding w:prefixMappings="xmlns:ns0='http://schemas.microsoft.com/office/2006/coverPageProps' " w:xpath="/ns0:CoverPageProperties[1]/ns0:PublishDate[1]" w:storeItemID="{55AF091B-3C7A-41E3-B477-F2FDAA23CFDA}"/>
+                              <w:date>
+                                <w:dateFormat w:val="dd' de 'MMMM' de 'yyyy"/>
+                                <w:lid w:val="es-ES"/>
+                                <w:storeMappedDataAs w:val="dateTime"/>
+                                <w:calendar w:val="gregorian"/>
+                              </w:date>
+                            </w:sdtPr>
+                            <w:sdtEndPr/>
+                            <w:sdtContent>
+                              <w:r>
+                                <w:t>27 de febrero</w:t>
+                              </w:r>
+                              <w:r>
+                                <w:t xml:space="preserve"> de 2022</w:t>
+                              </w:r>
+                            </w:sdtContent>
+                          </w:sdt>
+                        </w:p>
+                      </w:txbxContent>
+                    </v:textbox>
+                    <w10:wrap type="square" anchorx="margin" anchory="margin"/>
+                  </v:shape>
+                </w:pict>
+              </mc:Fallback>
+            </mc:AlternateContent>
+          </w:r>
           <w:r>
             <w:br w:type="page"/>
           </w:r>
-        </w:p>
-        <w:p>
-          <w:pPr>
-            <w:pStyle w:val="Prrafodelista"/>
-            <w:numPr>
-              <w:ilvl w:val="0"/>
-              <w:numId w:val="8"/>
-            </w:numPr>
-            <w:spacing w:after="200"/>
+          <w:bookmarkStart w:id="2" w:name="_GoBack"/>
+          <w:bookmarkEnd w:id="2"/>
+        </w:p>
+        <w:p>
+          <w:pPr>
+            <w:pStyle w:val="Listaconnmeros"/>
+            <w:numPr>
+              <w:ilvl w:val="0"/>
+              <w:numId w:val="0"/>
+            </w:numPr>
           </w:pPr>
           <w:r>
             <w:lastRenderedPageBreak/>
-            <w:t>Proyecto Ejemplo:</w:t>
-          </w:r>
-        </w:p>
-        <w:p>
-          <w:pPr>
-            <w:spacing w:after="200"/>
-            <w:ind w:left="360"/>
-          </w:pPr>
-          <w:r>
-            <w:t>https://github.com/fedegonzal/newsan-untdf-api</w:t>
-          </w:r>
-        </w:p>
-        <w:p>
-          <w:pPr>
-            <w:pStyle w:val="Prrafodelista"/>
-            <w:numPr>
-              <w:ilvl w:val="0"/>
-              <w:numId w:val="8"/>
-            </w:numPr>
-            <w:spacing w:after="200"/>
-          </w:pPr>
-          <w:r>
             <w:t>Se crea el proyecto en GIT</w:t>
           </w:r>
         </w:p>
         <w:p>
           <w:pPr>
-            <w:spacing w:after="200"/>
-            <w:ind w:left="360"/>
+            <w:pStyle w:val="Listaconnmeros"/>
+            <w:numPr>
+              <w:ilvl w:val="0"/>
+              <w:numId w:val="0"/>
+            </w:numPr>
+            <w:rPr>
+              <w:rStyle w:val="Hipervnculo"/>
+            </w:rPr>
           </w:pPr>
           <w:hyperlink r:id="rId11" w:history="1">
             <w:r>
@@ -609,272 +601,2043 @@
             <w:pStyle w:val="Listaconnmeros"/>
             <w:numPr>
               <w:ilvl w:val="0"/>
-              <w:numId w:val="9"/>
-            </w:numPr>
-          </w:pPr>
-          <w:r>
-            <w:t></w:t>
-          </w:r>
-          <w:r>
-            <w:tab/>
-            <w:t>Ahora para actualizar</w:t>
-          </w:r>
-        </w:p>
-        <w:p>
-          <w:pPr>
-            <w:pStyle w:val="Listaconnmeros"/>
-            <w:numPr>
-              <w:ilvl w:val="0"/>
-              <w:numId w:val="9"/>
-            </w:numPr>
-          </w:pPr>
-          <w:r>
-            <w:t>GIT BUSH HERE</w:t>
-          </w:r>
-        </w:p>
-        <w:p>
-          <w:pPr>
-            <w:pStyle w:val="Listaconnmeros"/>
-            <w:numPr>
-              <w:ilvl w:val="0"/>
-              <w:numId w:val="9"/>
-            </w:numPr>
-          </w:pPr>
-          <w:proofErr w:type="spellStart"/>
-          <w:r>
-            <w:t>Git</w:t>
-          </w:r>
-          <w:proofErr w:type="spellEnd"/>
-          <w:r>
-            <w:t xml:space="preserve"> Status</w:t>
-          </w:r>
-        </w:p>
-        <w:p>
-          <w:pPr>
-            <w:pStyle w:val="Listaconnmeros"/>
-            <w:numPr>
-              <w:ilvl w:val="0"/>
-              <w:numId w:val="9"/>
-            </w:numPr>
-          </w:pPr>
-          <w:r>
-            <w:tab/>
-          </w:r>
-          <w:proofErr w:type="spellStart"/>
-          <w:r>
-            <w:t>Aca</w:t>
-          </w:r>
-          <w:proofErr w:type="spellEnd"/>
-          <w:r>
-            <w:t xml:space="preserve"> debería aparecer en rojo los archivos modificados o agregados.</w:t>
-          </w:r>
-        </w:p>
-        <w:p>
-          <w:pPr>
-            <w:pStyle w:val="Listaconnmeros"/>
-            <w:numPr>
-              <w:ilvl w:val="0"/>
-              <w:numId w:val="9"/>
-            </w:numPr>
-            <w:rPr>
-              <w:lang w:val="en-GB"/>
-            </w:rPr>
-          </w:pPr>
-          <w:r>
-            <w:rPr>
-              <w:lang w:val="en-GB"/>
-            </w:rPr>
-            <w:t xml:space="preserve">Git </w:t>
-          </w:r>
-          <w:proofErr w:type="gramStart"/>
-          <w:r>
-            <w:rPr>
-              <w:lang w:val="en-GB"/>
-            </w:rPr>
-            <w:t>add .</w:t>
-          </w:r>
-          <w:proofErr w:type="gramEnd"/>
-        </w:p>
-        <w:p>
-          <w:pPr>
-            <w:pStyle w:val="Listaconnmeros"/>
-            <w:numPr>
-              <w:ilvl w:val="0"/>
-              <w:numId w:val="9"/>
-            </w:numPr>
-            <w:rPr>
-              <w:lang w:val="en-GB"/>
-            </w:rPr>
-          </w:pPr>
-          <w:r>
-            <w:rPr>
-              <w:lang w:val="en-GB"/>
-            </w:rPr>
-            <w:t xml:space="preserve">Git commit –m “Se </w:t>
-          </w:r>
-          <w:proofErr w:type="spellStart"/>
-          <w:r>
-            <w:rPr>
-              <w:lang w:val="en-GB"/>
-            </w:rPr>
-            <w:t>agrega</w:t>
-          </w:r>
-          <w:proofErr w:type="spellEnd"/>
-          <w:r>
-            <w:rPr>
-              <w:lang w:val="en-GB"/>
-            </w:rPr>
-            <w:t xml:space="preserve"> el Models”</w:t>
-          </w:r>
-        </w:p>
-        <w:p>
-          <w:pPr>
-            <w:pStyle w:val="Listaconnmeros"/>
-            <w:numPr>
-              <w:ilvl w:val="0"/>
-              <w:numId w:val="9"/>
-            </w:numPr>
-            <w:rPr>
-              <w:lang w:val="en-GB"/>
-            </w:rPr>
-          </w:pPr>
-          <w:r>
-            <w:rPr>
-              <w:lang w:val="en-GB"/>
-            </w:rPr>
-            <w:t>git push -u origin main</w:t>
-          </w:r>
-        </w:p>
-        <w:p>
-          <w:pPr>
-            <w:pStyle w:val="Listaconnmeros"/>
-            <w:numPr>
-              <w:ilvl w:val="0"/>
-              <w:numId w:val="9"/>
-            </w:numPr>
-            <w:rPr>
-              <w:lang w:val="en-GB"/>
-            </w:rPr>
-          </w:pPr>
-        </w:p>
-        <w:p>
-          <w:pPr>
-            <w:pStyle w:val="Listaconnmeros"/>
-            <w:numPr>
-              <w:ilvl w:val="0"/>
-              <w:numId w:val="9"/>
-            </w:numPr>
-          </w:pPr>
-          <w:r>
-            <w:t xml:space="preserve">Para saber los </w:t>
-          </w:r>
-          <w:proofErr w:type="spellStart"/>
-          <w:r>
-            <w:t>commit</w:t>
-          </w:r>
-          <w:proofErr w:type="spellEnd"/>
-          <w:r>
-            <w:t xml:space="preserve"> realizados:</w:t>
-          </w:r>
-          <w:bookmarkStart w:id="2" w:name="_GoBack"/>
-          <w:bookmarkEnd w:id="2"/>
-        </w:p>
-        <w:p>
-          <w:pPr>
-            <w:pStyle w:val="Listaconnmeros"/>
-            <w:numPr>
-              <w:ilvl w:val="0"/>
-              <w:numId w:val="9"/>
-            </w:numPr>
-          </w:pPr>
-          <w:proofErr w:type="spellStart"/>
-          <w:r>
-            <w:t>git</w:t>
-          </w:r>
-          <w:proofErr w:type="spellEnd"/>
-          <w:r>
-            <w:t xml:space="preserve"> log</w:t>
-          </w:r>
-        </w:p>
-        <w:p>
-          <w:pPr>
-            <w:pStyle w:val="Prrafodelista"/>
-            <w:spacing w:after="200"/>
-          </w:pPr>
+              <w:numId w:val="0"/>
+            </w:numPr>
+          </w:pPr>
+        </w:p>
+        <w:p>
+          <w:pPr>
+            <w:pStyle w:val="Listaconnmeros"/>
+            <w:numPr>
+              <w:ilvl w:val="0"/>
+              <w:numId w:val="0"/>
+            </w:numPr>
+            <w:jc w:val="center"/>
+            <w:rPr>
+              <w:sz w:val="28"/>
+              <w:szCs w:val="28"/>
+              <w:u w:val="single"/>
+            </w:rPr>
+          </w:pPr>
+        </w:p>
+        <w:p>
+          <w:pPr>
+            <w:pStyle w:val="Listaconnmeros"/>
+            <w:numPr>
+              <w:ilvl w:val="0"/>
+              <w:numId w:val="0"/>
+            </w:numPr>
+            <w:jc w:val="center"/>
+            <w:rPr>
+              <w:sz w:val="28"/>
+              <w:szCs w:val="28"/>
+              <w:u w:val="single"/>
+            </w:rPr>
+          </w:pPr>
+          <w:r>
+            <w:rPr>
+              <w:sz w:val="28"/>
+              <w:szCs w:val="28"/>
+              <w:u w:val="single"/>
+            </w:rPr>
+            <w:t>Resultados</w:t>
+          </w:r>
+        </w:p>
+        <w:p>
+          <w:pPr>
+            <w:pStyle w:val="Listaconnmeros"/>
+            <w:numPr>
+              <w:ilvl w:val="0"/>
+              <w:numId w:val="0"/>
+            </w:numPr>
+          </w:pPr>
+        </w:p>
+        <w:p>
+          <w:pPr>
+            <w:pStyle w:val="Listaconnmeros"/>
+            <w:numPr>
+              <w:ilvl w:val="0"/>
+              <w:numId w:val="0"/>
+            </w:numPr>
+            <w:rPr>
+              <w:b/>
+              <w:i/>
+              <w:color w:val="C00000"/>
+              <w:u w:val="single"/>
+            </w:rPr>
+          </w:pPr>
+          <w:r>
+            <w:rPr>
+              <w:b/>
+              <w:i/>
+              <w:color w:val="C00000"/>
+              <w:u w:val="single"/>
+            </w:rPr>
+            <w:t>- crear, modificar y eliminar: teléfonos, sensores, apps, operarios e instalaciones.</w:t>
+          </w:r>
+        </w:p>
+        <w:p>
+          <w:pPr>
+            <w:pStyle w:val="Listaconnmeros"/>
+            <w:numPr>
+              <w:ilvl w:val="0"/>
+              <w:numId w:val="0"/>
+            </w:numPr>
+            <w:rPr>
+              <w:b/>
+            </w:rPr>
+          </w:pPr>
+        </w:p>
+        <w:p>
+          <w:pPr>
+            <w:pStyle w:val="Listaconnmeros"/>
+            <w:numPr>
+              <w:ilvl w:val="0"/>
+              <w:numId w:val="0"/>
+            </w:numPr>
+            <w:rPr>
+              <w:b/>
+            </w:rPr>
+          </w:pPr>
+          <w:r>
+            <w:rPr>
+              <w:b/>
+            </w:rPr>
+            <w:t>Teléfonos:</w:t>
+          </w:r>
+          <w:r>
+            <w:rPr>
+              <w:b/>
+            </w:rPr>
+            <w:t xml:space="preserve"> TelefonosController</w:t>
+          </w:r>
+        </w:p>
+        <w:p>
+          <w:pPr>
+            <w:pStyle w:val="Listaconnmeros"/>
+            <w:numPr>
+              <w:ilvl w:val="0"/>
+              <w:numId w:val="0"/>
+            </w:numPr>
+            <w:rPr>
+              <w:rFonts w:ascii="Segoe UI" w:hAnsi="Segoe UI" w:cs="Segoe UI"/>
+              <w:color w:val="212121"/>
+              <w:sz w:val="18"/>
+              <w:szCs w:val="18"/>
+              <w:shd w:val="clear" w:color="auto" w:fill="FFFFFF"/>
+              <w:lang w:val="en-GB"/>
+            </w:rPr>
+          </w:pPr>
+          <w:r>
+            <w:rPr>
+              <w:lang w:val="en-GB"/>
+            </w:rPr>
+            <w:t>GET</w:t>
+          </w:r>
+          <w:r>
+            <w:rPr>
+              <w:rFonts w:ascii="Segoe UI" w:hAnsi="Segoe UI" w:cs="Segoe UI"/>
+              <w:color w:val="212121"/>
+              <w:sz w:val="18"/>
+              <w:szCs w:val="18"/>
+              <w:shd w:val="clear" w:color="auto" w:fill="FFFFFF"/>
+              <w:lang w:val="en-GB"/>
+            </w:rPr>
+            <w:t xml:space="preserve">: </w:t>
+          </w:r>
+          <w:hyperlink r:id="rId12" w:history="1">
+            <w:r>
+              <w:rPr>
+                <w:rStyle w:val="Hipervnculo"/>
+                <w:rFonts w:ascii="Segoe UI" w:hAnsi="Segoe UI" w:cs="Segoe UI"/>
+                <w:sz w:val="18"/>
+                <w:szCs w:val="18"/>
+                <w:shd w:val="clear" w:color="auto" w:fill="FFFFFF"/>
+                <w:lang w:val="en-GB"/>
+              </w:rPr>
+              <w:t>http://localhost:5000/api/1.0/Telefonos</w:t>
+            </w:r>
+          </w:hyperlink>
+        </w:p>
+        <w:p>
+          <w:pPr>
+            <w:pStyle w:val="Listaconnmeros"/>
+            <w:numPr>
+              <w:ilvl w:val="0"/>
+              <w:numId w:val="0"/>
+            </w:numPr>
+            <w:rPr>
+              <w:rFonts w:ascii="Segoe UI" w:hAnsi="Segoe UI" w:cs="Segoe UI"/>
+              <w:color w:val="212121"/>
+              <w:sz w:val="18"/>
+              <w:szCs w:val="18"/>
+              <w:shd w:val="clear" w:color="auto" w:fill="FFFFFF"/>
+              <w:lang w:val="en-GB"/>
+            </w:rPr>
+          </w:pPr>
+          <w:r>
+            <w:rPr>
+              <w:lang w:val="en-GB"/>
+            </w:rPr>
+            <w:t>PO</w:t>
+          </w:r>
+          <w:r>
+            <w:rPr>
+              <w:lang w:val="en-GB"/>
+            </w:rPr>
+            <w:t>S</w:t>
+          </w:r>
+          <w:r>
+            <w:rPr>
+              <w:lang w:val="en-GB"/>
+            </w:rPr>
+            <w:t>T</w:t>
+          </w:r>
+          <w:r>
+            <w:rPr>
+              <w:lang w:val="en-GB"/>
+            </w:rPr>
+            <w:t xml:space="preserve">: </w:t>
+          </w:r>
+          <w:hyperlink r:id="rId13" w:history="1">
+            <w:r>
+              <w:rPr>
+                <w:rStyle w:val="Hipervnculo"/>
+                <w:rFonts w:ascii="Segoe UI" w:hAnsi="Segoe UI" w:cs="Segoe UI"/>
+                <w:sz w:val="18"/>
+                <w:szCs w:val="18"/>
+                <w:shd w:val="clear" w:color="auto" w:fill="FFFFFF"/>
+                <w:lang w:val="en-GB"/>
+              </w:rPr>
+              <w:t>http://localhost:5000/api/1.0/Telefonos/</w:t>
+            </w:r>
+          </w:hyperlink>
+        </w:p>
+        <w:p>
+          <w:pPr>
+            <w:pStyle w:val="Listaconnmeros"/>
+            <w:numPr>
+              <w:ilvl w:val="0"/>
+              <w:numId w:val="0"/>
+            </w:numPr>
+            <w:rPr>
+              <w:rFonts w:ascii="Segoe UI" w:hAnsi="Segoe UI" w:cs="Segoe UI"/>
+              <w:color w:val="212121"/>
+              <w:sz w:val="18"/>
+              <w:szCs w:val="18"/>
+              <w:shd w:val="clear" w:color="auto" w:fill="FFFFFF"/>
+              <w:lang w:val="en-GB"/>
+            </w:rPr>
+          </w:pPr>
+          <w:r>
+            <w:rPr>
+              <w:lang w:val="en-GB"/>
+            </w:rPr>
+            <w:t xml:space="preserve">PUT: </w:t>
+          </w:r>
+          <w:hyperlink r:id="rId14" w:history="1">
+            <w:r>
+              <w:rPr>
+                <w:rStyle w:val="Hipervnculo"/>
+                <w:rFonts w:ascii="Segoe UI" w:hAnsi="Segoe UI" w:cs="Segoe UI"/>
+                <w:sz w:val="18"/>
+                <w:szCs w:val="18"/>
+                <w:shd w:val="clear" w:color="auto" w:fill="FFFFFF"/>
+                <w:lang w:val="en-GB"/>
+              </w:rPr>
+              <w:t>http://localhost:5000/api/1.0/Telefonos/10</w:t>
+            </w:r>
+          </w:hyperlink>
+        </w:p>
+        <w:p>
+          <w:pPr>
+            <w:pStyle w:val="Listaconnmeros"/>
+            <w:numPr>
+              <w:ilvl w:val="0"/>
+              <w:numId w:val="0"/>
+            </w:numPr>
+            <w:rPr>
+              <w:rFonts w:ascii="Segoe UI" w:hAnsi="Segoe UI" w:cs="Segoe UI"/>
+              <w:color w:val="212121"/>
+              <w:sz w:val="18"/>
+              <w:szCs w:val="18"/>
+              <w:shd w:val="clear" w:color="auto" w:fill="FFFFFF"/>
+            </w:rPr>
+          </w:pPr>
+          <w:r>
+            <w:rPr>
+              <w:lang w:val="en-GB"/>
+            </w:rPr>
+            <w:t>DEL</w:t>
+          </w:r>
+          <w:r>
+            <w:rPr>
+              <w:rFonts w:ascii="Segoe UI" w:hAnsi="Segoe UI" w:cs="Segoe UI"/>
+              <w:color w:val="212121"/>
+              <w:sz w:val="18"/>
+              <w:szCs w:val="18"/>
+              <w:shd w:val="clear" w:color="auto" w:fill="FFFFFF"/>
+              <w:lang w:val="es-AR"/>
+            </w:rPr>
+            <w:t xml:space="preserve">: </w:t>
+          </w:r>
+          <w:hyperlink r:id="rId15" w:history="1">
+            <w:r>
+              <w:rPr>
+                <w:rStyle w:val="Hipervnculo"/>
+                <w:rFonts w:ascii="Segoe UI" w:hAnsi="Segoe UI" w:cs="Segoe UI"/>
+                <w:sz w:val="18"/>
+                <w:szCs w:val="18"/>
+                <w:shd w:val="clear" w:color="auto" w:fill="FFFFFF"/>
+              </w:rPr>
+              <w:t>http://localhost:5000/api/1.0/Telefonos/12</w:t>
+            </w:r>
+          </w:hyperlink>
+        </w:p>
+        <w:p>
+          <w:pPr>
+            <w:pStyle w:val="Listaconnmeros"/>
+            <w:numPr>
+              <w:ilvl w:val="0"/>
+              <w:numId w:val="0"/>
+            </w:numPr>
+            <w:rPr>
+              <w:b/>
+              <w:lang w:val="en-GB"/>
+            </w:rPr>
+          </w:pPr>
+        </w:p>
+        <w:p>
+          <w:pPr>
+            <w:pStyle w:val="Listaconnmeros"/>
+            <w:numPr>
+              <w:ilvl w:val="0"/>
+              <w:numId w:val="0"/>
+            </w:numPr>
+            <w:rPr>
+              <w:b/>
+              <w:lang w:val="en-GB"/>
+            </w:rPr>
+          </w:pPr>
+          <w:r>
+            <w:rPr>
+              <w:b/>
+              <w:lang w:val="en-GB"/>
+            </w:rPr>
+            <w:t>Sensores</w:t>
+          </w:r>
+          <w:r>
+            <w:rPr>
+              <w:b/>
+              <w:lang w:val="en-GB"/>
+            </w:rPr>
+            <w:t>:</w:t>
+          </w:r>
+          <w:r>
+            <w:rPr>
+              <w:b/>
+              <w:lang w:val="en-GB"/>
+            </w:rPr>
+            <w:t xml:space="preserve"> SensoresController</w:t>
+          </w:r>
+        </w:p>
+        <w:p>
+          <w:pPr>
+            <w:pStyle w:val="Listaconnmeros"/>
+            <w:numPr>
+              <w:ilvl w:val="0"/>
+              <w:numId w:val="0"/>
+            </w:numPr>
+            <w:rPr>
+              <w:rFonts w:ascii="Segoe UI" w:hAnsi="Segoe UI" w:cs="Segoe UI"/>
+              <w:color w:val="212121"/>
+              <w:sz w:val="18"/>
+              <w:szCs w:val="18"/>
+              <w:shd w:val="clear" w:color="auto" w:fill="FFFFFF"/>
+              <w:lang w:val="en-GB"/>
+            </w:rPr>
+          </w:pPr>
+          <w:r>
+            <w:rPr>
+              <w:lang w:val="en-GB"/>
+            </w:rPr>
+            <w:t>GET</w:t>
+          </w:r>
+          <w:r>
+            <w:rPr>
+              <w:rFonts w:ascii="Segoe UI" w:hAnsi="Segoe UI" w:cs="Segoe UI"/>
+              <w:color w:val="212121"/>
+              <w:sz w:val="18"/>
+              <w:szCs w:val="18"/>
+              <w:shd w:val="clear" w:color="auto" w:fill="FFFFFF"/>
+              <w:lang w:val="en-GB"/>
+            </w:rPr>
+            <w:t>:</w:t>
+          </w:r>
+          <w:r>
+            <w:rPr>
+              <w:rFonts w:ascii="Segoe UI" w:hAnsi="Segoe UI" w:cs="Segoe UI"/>
+              <w:color w:val="212121"/>
+              <w:sz w:val="18"/>
+              <w:szCs w:val="18"/>
+              <w:shd w:val="clear" w:color="auto" w:fill="FFFFFF"/>
+              <w:lang w:val="en-GB"/>
+            </w:rPr>
+            <w:t xml:space="preserve"> </w:t>
+          </w:r>
+          <w:hyperlink r:id="rId16" w:history="1">
+            <w:r>
+              <w:rPr>
+                <w:rStyle w:val="Hipervnculo"/>
+                <w:rFonts w:ascii="Segoe UI" w:hAnsi="Segoe UI" w:cs="Segoe UI"/>
+                <w:sz w:val="18"/>
+                <w:szCs w:val="18"/>
+                <w:shd w:val="clear" w:color="auto" w:fill="FFFFFF"/>
+                <w:lang w:val="en-GB"/>
+              </w:rPr>
+              <w:t>http://localhost:5000/api/1.0/Sensores</w:t>
+            </w:r>
+          </w:hyperlink>
+        </w:p>
+        <w:p>
+          <w:pPr>
+            <w:pStyle w:val="Listaconnmeros"/>
+            <w:numPr>
+              <w:ilvl w:val="0"/>
+              <w:numId w:val="0"/>
+            </w:numPr>
+            <w:rPr>
+              <w:rFonts w:ascii="Segoe UI" w:hAnsi="Segoe UI" w:cs="Segoe UI"/>
+              <w:color w:val="212121"/>
+              <w:sz w:val="18"/>
+              <w:szCs w:val="18"/>
+              <w:shd w:val="clear" w:color="auto" w:fill="FFFFFF"/>
+              <w:lang w:val="en-GB"/>
+            </w:rPr>
+          </w:pPr>
+          <w:r>
+            <w:rPr>
+              <w:lang w:val="en-GB"/>
+            </w:rPr>
+            <w:t>PO</w:t>
+          </w:r>
+          <w:r>
+            <w:rPr>
+              <w:lang w:val="en-GB"/>
+            </w:rPr>
+            <w:t>S</w:t>
+          </w:r>
+          <w:r>
+            <w:rPr>
+              <w:lang w:val="en-GB"/>
+            </w:rPr>
+            <w:t>T</w:t>
+          </w:r>
+          <w:r>
+            <w:rPr>
+              <w:lang w:val="en-GB"/>
+            </w:rPr>
+            <w:t xml:space="preserve">: </w:t>
+          </w:r>
+          <w:hyperlink r:id="rId17" w:history="1">
+            <w:r>
+              <w:rPr>
+                <w:rStyle w:val="Hipervnculo"/>
+                <w:rFonts w:ascii="Segoe UI" w:hAnsi="Segoe UI" w:cs="Segoe UI"/>
+                <w:sz w:val="18"/>
+                <w:szCs w:val="18"/>
+                <w:shd w:val="clear" w:color="auto" w:fill="FFFFFF"/>
+                <w:lang w:val="en-GB"/>
+              </w:rPr>
+              <w:t>http://localhost:5000/api/1.0/Sensores</w:t>
+            </w:r>
+          </w:hyperlink>
+        </w:p>
+        <w:p>
+          <w:pPr>
+            <w:pStyle w:val="Listaconnmeros"/>
+            <w:numPr>
+              <w:ilvl w:val="0"/>
+              <w:numId w:val="0"/>
+            </w:numPr>
+            <w:rPr>
+              <w:rFonts w:ascii="Segoe UI" w:hAnsi="Segoe UI" w:cs="Segoe UI"/>
+              <w:color w:val="212121"/>
+              <w:sz w:val="18"/>
+              <w:szCs w:val="18"/>
+              <w:shd w:val="clear" w:color="auto" w:fill="FFFFFF"/>
+              <w:lang w:val="en-GB"/>
+            </w:rPr>
+          </w:pPr>
+          <w:r>
+            <w:rPr>
+              <w:lang w:val="en-GB"/>
+            </w:rPr>
+            <w:t xml:space="preserve">PUT: </w:t>
+          </w:r>
+          <w:hyperlink r:id="rId18" w:history="1">
+            <w:r>
+              <w:rPr>
+                <w:rStyle w:val="Hipervnculo"/>
+                <w:rFonts w:ascii="Segoe UI" w:hAnsi="Segoe UI" w:cs="Segoe UI"/>
+                <w:sz w:val="18"/>
+                <w:szCs w:val="18"/>
+                <w:shd w:val="clear" w:color="auto" w:fill="FFFFFF"/>
+                <w:lang w:val="en-GB"/>
+              </w:rPr>
+              <w:t>http://localhost:5000/api/1.0/Sensores/3</w:t>
+            </w:r>
+          </w:hyperlink>
+        </w:p>
+        <w:p>
+          <w:pPr>
+            <w:pStyle w:val="Listaconnmeros"/>
+            <w:numPr>
+              <w:ilvl w:val="0"/>
+              <w:numId w:val="0"/>
+            </w:numPr>
+            <w:rPr>
+              <w:rFonts w:ascii="Segoe UI" w:hAnsi="Segoe UI" w:cs="Segoe UI"/>
+              <w:color w:val="212121"/>
+              <w:sz w:val="18"/>
+              <w:szCs w:val="18"/>
+              <w:shd w:val="clear" w:color="auto" w:fill="FFFFFF"/>
+            </w:rPr>
+          </w:pPr>
+          <w:r>
+            <w:rPr>
+              <w:lang w:val="es-AR"/>
+            </w:rPr>
+            <w:t>DEL</w:t>
+          </w:r>
+          <w:r>
+            <w:rPr>
+              <w:rFonts w:ascii="Segoe UI" w:hAnsi="Segoe UI" w:cs="Segoe UI"/>
+              <w:color w:val="212121"/>
+              <w:sz w:val="18"/>
+              <w:szCs w:val="18"/>
+              <w:shd w:val="clear" w:color="auto" w:fill="FFFFFF"/>
+              <w:lang w:val="es-AR"/>
+            </w:rPr>
+            <w:t xml:space="preserve">: </w:t>
+          </w:r>
+          <w:hyperlink r:id="rId19" w:history="1">
+            <w:r>
+              <w:rPr>
+                <w:rStyle w:val="Hipervnculo"/>
+                <w:rFonts w:ascii="Segoe UI" w:hAnsi="Segoe UI" w:cs="Segoe UI"/>
+                <w:sz w:val="18"/>
+                <w:szCs w:val="18"/>
+                <w:shd w:val="clear" w:color="auto" w:fill="FFFFFF"/>
+              </w:rPr>
+              <w:t>http://localhost:5000/api/1.0/Sensores/6</w:t>
+            </w:r>
+          </w:hyperlink>
+        </w:p>
+        <w:p>
+          <w:pPr>
+            <w:pStyle w:val="Listaconnmeros"/>
+            <w:numPr>
+              <w:ilvl w:val="0"/>
+              <w:numId w:val="0"/>
+            </w:numPr>
+            <w:rPr>
+              <w:b/>
+              <w:lang w:val="en-GB"/>
+            </w:rPr>
+          </w:pPr>
+        </w:p>
+        <w:p>
+          <w:pPr>
+            <w:pStyle w:val="Listaconnmeros"/>
+            <w:numPr>
+              <w:ilvl w:val="0"/>
+              <w:numId w:val="0"/>
+            </w:numPr>
+            <w:rPr>
+              <w:b/>
+              <w:lang w:val="en-GB"/>
+            </w:rPr>
+          </w:pPr>
+          <w:r>
+            <w:rPr>
+              <w:b/>
+              <w:lang w:val="en-GB"/>
+            </w:rPr>
+            <w:t>Apps</w:t>
+          </w:r>
+          <w:r>
+            <w:rPr>
+              <w:b/>
+              <w:lang w:val="en-GB"/>
+            </w:rPr>
+            <w:t>:</w:t>
+          </w:r>
+          <w:r>
+            <w:rPr>
+              <w:b/>
+              <w:lang w:val="en-GB"/>
+            </w:rPr>
+            <w:t xml:space="preserve"> AppsController</w:t>
+          </w:r>
+        </w:p>
+        <w:p>
+          <w:pPr>
+            <w:pStyle w:val="Listaconnmeros"/>
+            <w:numPr>
+              <w:ilvl w:val="0"/>
+              <w:numId w:val="0"/>
+            </w:numPr>
+            <w:rPr>
+              <w:rFonts w:ascii="Segoe UI" w:hAnsi="Segoe UI" w:cs="Segoe UI"/>
+              <w:color w:val="212121"/>
+              <w:sz w:val="18"/>
+              <w:szCs w:val="18"/>
+              <w:shd w:val="clear" w:color="auto" w:fill="FFFFFF"/>
+              <w:lang w:val="en-GB"/>
+            </w:rPr>
+          </w:pPr>
+          <w:r>
+            <w:rPr>
+              <w:lang w:val="en-GB"/>
+            </w:rPr>
+            <w:t>GET</w:t>
+          </w:r>
+          <w:r>
+            <w:rPr>
+              <w:rFonts w:ascii="Segoe UI" w:hAnsi="Segoe UI" w:cs="Segoe UI"/>
+              <w:color w:val="212121"/>
+              <w:sz w:val="18"/>
+              <w:szCs w:val="18"/>
+              <w:shd w:val="clear" w:color="auto" w:fill="FFFFFF"/>
+              <w:lang w:val="en-GB"/>
+            </w:rPr>
+            <w:t>:</w:t>
+          </w:r>
+          <w:r>
+            <w:rPr>
+              <w:rFonts w:ascii="Segoe UI" w:hAnsi="Segoe UI" w:cs="Segoe UI"/>
+              <w:color w:val="212121"/>
+              <w:sz w:val="18"/>
+              <w:szCs w:val="18"/>
+              <w:shd w:val="clear" w:color="auto" w:fill="FFFFFF"/>
+              <w:lang w:val="en-GB"/>
+            </w:rPr>
+            <w:t xml:space="preserve"> </w:t>
+          </w:r>
+          <w:hyperlink r:id="rId20" w:history="1">
+            <w:r>
+              <w:rPr>
+                <w:rStyle w:val="Hipervnculo"/>
+                <w:rFonts w:ascii="Segoe UI" w:hAnsi="Segoe UI" w:cs="Segoe UI"/>
+                <w:sz w:val="18"/>
+                <w:szCs w:val="18"/>
+                <w:shd w:val="clear" w:color="auto" w:fill="FFFFFF"/>
+                <w:lang w:val="en-GB"/>
+              </w:rPr>
+              <w:t>http://localhost:5000/api/1.0/Apps</w:t>
+            </w:r>
+          </w:hyperlink>
+        </w:p>
+        <w:p>
+          <w:pPr>
+            <w:pStyle w:val="Listaconnmeros"/>
+            <w:numPr>
+              <w:ilvl w:val="0"/>
+              <w:numId w:val="0"/>
+            </w:numPr>
+            <w:rPr>
+              <w:rFonts w:ascii="Segoe UI" w:hAnsi="Segoe UI" w:cs="Segoe UI"/>
+              <w:color w:val="212121"/>
+              <w:sz w:val="18"/>
+              <w:szCs w:val="18"/>
+              <w:shd w:val="clear" w:color="auto" w:fill="FFFFFF"/>
+              <w:lang w:val="en-GB"/>
+            </w:rPr>
+          </w:pPr>
+          <w:r>
+            <w:rPr>
+              <w:lang w:val="en-GB"/>
+            </w:rPr>
+            <w:t>PO</w:t>
+          </w:r>
+          <w:r>
+            <w:rPr>
+              <w:lang w:val="en-GB"/>
+            </w:rPr>
+            <w:t>S</w:t>
+          </w:r>
+          <w:r>
+            <w:rPr>
+              <w:lang w:val="en-GB"/>
+            </w:rPr>
+            <w:t>T</w:t>
+          </w:r>
+          <w:r>
+            <w:rPr>
+              <w:lang w:val="en-GB"/>
+            </w:rPr>
+            <w:t xml:space="preserve">: </w:t>
+          </w:r>
+          <w:hyperlink r:id="rId21" w:history="1">
+            <w:r>
+              <w:rPr>
+                <w:rStyle w:val="Hipervnculo"/>
+                <w:rFonts w:ascii="Segoe UI" w:hAnsi="Segoe UI" w:cs="Segoe UI"/>
+                <w:sz w:val="18"/>
+                <w:szCs w:val="18"/>
+                <w:shd w:val="clear" w:color="auto" w:fill="FFFFFF"/>
+                <w:lang w:val="en-GB"/>
+              </w:rPr>
+              <w:t>http://localhost:5000/api/1.0/Apps</w:t>
+            </w:r>
+          </w:hyperlink>
+        </w:p>
+        <w:p>
+          <w:pPr>
+            <w:pStyle w:val="Listaconnmeros"/>
+            <w:numPr>
+              <w:ilvl w:val="0"/>
+              <w:numId w:val="0"/>
+            </w:numPr>
+            <w:rPr>
+              <w:rFonts w:ascii="Segoe UI" w:hAnsi="Segoe UI" w:cs="Segoe UI"/>
+              <w:color w:val="212121"/>
+              <w:sz w:val="18"/>
+              <w:szCs w:val="18"/>
+              <w:shd w:val="clear" w:color="auto" w:fill="FFFFFF"/>
+              <w:lang w:val="en-GB"/>
+            </w:rPr>
+          </w:pPr>
+          <w:r>
+            <w:rPr>
+              <w:lang w:val="en-GB"/>
+            </w:rPr>
+            <w:t xml:space="preserve">PUT: </w:t>
+          </w:r>
+          <w:hyperlink r:id="rId22" w:history="1">
+            <w:r>
+              <w:rPr>
+                <w:rStyle w:val="Hipervnculo"/>
+                <w:rFonts w:ascii="Segoe UI" w:hAnsi="Segoe UI" w:cs="Segoe UI"/>
+                <w:sz w:val="18"/>
+                <w:szCs w:val="18"/>
+                <w:shd w:val="clear" w:color="auto" w:fill="FFFFFF"/>
+                <w:lang w:val="en-GB"/>
+              </w:rPr>
+              <w:t>http://localhost:5000/api/1.0/Apps/3</w:t>
+            </w:r>
+          </w:hyperlink>
+        </w:p>
+        <w:p>
+          <w:pPr>
+            <w:pStyle w:val="Listaconnmeros"/>
+            <w:numPr>
+              <w:ilvl w:val="0"/>
+              <w:numId w:val="0"/>
+            </w:numPr>
+            <w:rPr>
+              <w:rFonts w:ascii="Segoe UI" w:hAnsi="Segoe UI" w:cs="Segoe UI"/>
+              <w:color w:val="212121"/>
+              <w:sz w:val="18"/>
+              <w:szCs w:val="18"/>
+              <w:shd w:val="clear" w:color="auto" w:fill="FFFFFF"/>
+            </w:rPr>
+          </w:pPr>
+          <w:r>
+            <w:rPr>
+              <w:lang w:val="es-AR"/>
+            </w:rPr>
+            <w:t>DEL</w:t>
+          </w:r>
+          <w:r>
+            <w:rPr>
+              <w:rFonts w:ascii="Segoe UI" w:hAnsi="Segoe UI" w:cs="Segoe UI"/>
+              <w:color w:val="212121"/>
+              <w:sz w:val="18"/>
+              <w:szCs w:val="18"/>
+              <w:shd w:val="clear" w:color="auto" w:fill="FFFFFF"/>
+              <w:lang w:val="es-AR"/>
+            </w:rPr>
+            <w:t xml:space="preserve">: </w:t>
+          </w:r>
+          <w:hyperlink r:id="rId23" w:history="1">
+            <w:r>
+              <w:rPr>
+                <w:rStyle w:val="Hipervnculo"/>
+                <w:rFonts w:ascii="Segoe UI" w:hAnsi="Segoe UI" w:cs="Segoe UI"/>
+                <w:sz w:val="18"/>
+                <w:szCs w:val="18"/>
+                <w:shd w:val="clear" w:color="auto" w:fill="FFFFFF"/>
+              </w:rPr>
+              <w:t>http://localhost:5000/api/1.0/Apps/4</w:t>
+            </w:r>
+          </w:hyperlink>
+        </w:p>
+        <w:p>
+          <w:pPr>
+            <w:pStyle w:val="Listaconnmeros"/>
+            <w:numPr>
+              <w:ilvl w:val="0"/>
+              <w:numId w:val="0"/>
+            </w:numPr>
+            <w:rPr>
+              <w:b/>
+              <w:lang w:val="es-AR"/>
+            </w:rPr>
+          </w:pPr>
+        </w:p>
+        <w:p>
+          <w:pPr>
+            <w:pStyle w:val="Listaconnmeros"/>
+            <w:numPr>
+              <w:ilvl w:val="0"/>
+              <w:numId w:val="0"/>
+            </w:numPr>
+            <w:rPr>
+              <w:b/>
+              <w:lang w:val="es-AR"/>
+            </w:rPr>
+          </w:pPr>
+          <w:r>
+            <w:rPr>
+              <w:b/>
+              <w:lang w:val="es-AR"/>
+            </w:rPr>
+            <w:t>Operarios</w:t>
+          </w:r>
+          <w:r>
+            <w:rPr>
+              <w:b/>
+              <w:lang w:val="es-AR"/>
+            </w:rPr>
+            <w:t>:</w:t>
+          </w:r>
+          <w:r>
+            <w:rPr>
+              <w:b/>
+              <w:lang w:val="es-AR"/>
+            </w:rPr>
+            <w:t xml:space="preserve"> OperariosController</w:t>
+          </w:r>
+        </w:p>
+        <w:p>
+          <w:pPr>
+            <w:pStyle w:val="Listaconnmeros"/>
+            <w:numPr>
+              <w:ilvl w:val="0"/>
+              <w:numId w:val="0"/>
+            </w:numPr>
+            <w:rPr>
+              <w:rFonts w:ascii="Segoe UI" w:hAnsi="Segoe UI" w:cs="Segoe UI"/>
+              <w:color w:val="212121"/>
+              <w:sz w:val="18"/>
+              <w:szCs w:val="18"/>
+              <w:shd w:val="clear" w:color="auto" w:fill="FFFFFF"/>
+              <w:lang w:val="en-GB"/>
+            </w:rPr>
+          </w:pPr>
+          <w:r>
+            <w:rPr>
+              <w:lang w:val="en-GB"/>
+            </w:rPr>
+            <w:t>GET</w:t>
+          </w:r>
+          <w:r>
+            <w:rPr>
+              <w:rFonts w:ascii="Segoe UI" w:hAnsi="Segoe UI" w:cs="Segoe UI"/>
+              <w:color w:val="212121"/>
+              <w:sz w:val="18"/>
+              <w:szCs w:val="18"/>
+              <w:shd w:val="clear" w:color="auto" w:fill="FFFFFF"/>
+              <w:lang w:val="en-GB"/>
+            </w:rPr>
+            <w:t>:</w:t>
+          </w:r>
+          <w:r>
+            <w:rPr>
+              <w:rFonts w:ascii="Segoe UI" w:hAnsi="Segoe UI" w:cs="Segoe UI"/>
+              <w:color w:val="212121"/>
+              <w:sz w:val="18"/>
+              <w:szCs w:val="18"/>
+              <w:shd w:val="clear" w:color="auto" w:fill="FFFFFF"/>
+              <w:lang w:val="en-GB"/>
+            </w:rPr>
+            <w:t xml:space="preserve"> </w:t>
+          </w:r>
+          <w:hyperlink r:id="rId24" w:history="1">
+            <w:r>
+              <w:rPr>
+                <w:rStyle w:val="Hipervnculo"/>
+                <w:rFonts w:ascii="Segoe UI" w:hAnsi="Segoe UI" w:cs="Segoe UI"/>
+                <w:sz w:val="18"/>
+                <w:szCs w:val="18"/>
+                <w:shd w:val="clear" w:color="auto" w:fill="FFFFFF"/>
+                <w:lang w:val="en-GB"/>
+              </w:rPr>
+              <w:t>http://localhost:5000/api/1.0/Operarios</w:t>
+            </w:r>
+          </w:hyperlink>
+        </w:p>
+        <w:p>
+          <w:pPr>
+            <w:pStyle w:val="Listaconnmeros"/>
+            <w:numPr>
+              <w:ilvl w:val="0"/>
+              <w:numId w:val="0"/>
+            </w:numPr>
+            <w:rPr>
+              <w:rFonts w:ascii="Segoe UI" w:hAnsi="Segoe UI" w:cs="Segoe UI"/>
+              <w:color w:val="212121"/>
+              <w:sz w:val="18"/>
+              <w:szCs w:val="18"/>
+              <w:shd w:val="clear" w:color="auto" w:fill="FFFFFF"/>
+              <w:lang w:val="en-GB"/>
+            </w:rPr>
+          </w:pPr>
+          <w:r>
+            <w:rPr>
+              <w:lang w:val="en-GB"/>
+            </w:rPr>
+            <w:t>PO</w:t>
+          </w:r>
+          <w:r>
+            <w:rPr>
+              <w:lang w:val="en-GB"/>
+            </w:rPr>
+            <w:t>S</w:t>
+          </w:r>
+          <w:r>
+            <w:rPr>
+              <w:lang w:val="en-GB"/>
+            </w:rPr>
+            <w:t>T</w:t>
+          </w:r>
+          <w:r>
+            <w:rPr>
+              <w:lang w:val="en-GB"/>
+            </w:rPr>
+            <w:t xml:space="preserve">: </w:t>
+          </w:r>
+          <w:hyperlink r:id="rId25" w:history="1">
+            <w:r>
+              <w:rPr>
+                <w:rStyle w:val="Hipervnculo"/>
+                <w:rFonts w:ascii="Segoe UI" w:hAnsi="Segoe UI" w:cs="Segoe UI"/>
+                <w:sz w:val="18"/>
+                <w:szCs w:val="18"/>
+                <w:shd w:val="clear" w:color="auto" w:fill="FFFFFF"/>
+                <w:lang w:val="en-GB"/>
+              </w:rPr>
+              <w:t>http://localhost:5000/api/1.0/Operarios</w:t>
+            </w:r>
+          </w:hyperlink>
+        </w:p>
+        <w:p>
+          <w:pPr>
+            <w:pStyle w:val="Listaconnmeros"/>
+            <w:numPr>
+              <w:ilvl w:val="0"/>
+              <w:numId w:val="0"/>
+            </w:numPr>
+            <w:rPr>
+              <w:rFonts w:ascii="Segoe UI" w:hAnsi="Segoe UI" w:cs="Segoe UI"/>
+              <w:color w:val="212121"/>
+              <w:sz w:val="18"/>
+              <w:szCs w:val="18"/>
+              <w:shd w:val="clear" w:color="auto" w:fill="FFFFFF"/>
+              <w:lang w:val="en-GB"/>
+            </w:rPr>
+          </w:pPr>
+          <w:r>
+            <w:rPr>
+              <w:lang w:val="en-GB"/>
+            </w:rPr>
+            <w:t xml:space="preserve">PUT: </w:t>
+          </w:r>
+          <w:hyperlink r:id="rId26" w:history="1">
+            <w:r>
+              <w:rPr>
+                <w:rStyle w:val="Hipervnculo"/>
+                <w:rFonts w:ascii="Segoe UI" w:hAnsi="Segoe UI" w:cs="Segoe UI"/>
+                <w:sz w:val="18"/>
+                <w:szCs w:val="18"/>
+                <w:shd w:val="clear" w:color="auto" w:fill="FFFFFF"/>
+                <w:lang w:val="en-GB"/>
+              </w:rPr>
+              <w:t>http://localhost:5000/api/1.0/Operarios/4</w:t>
+            </w:r>
+          </w:hyperlink>
+        </w:p>
+        <w:p>
+          <w:pPr>
+            <w:pStyle w:val="Listaconnmeros"/>
+            <w:numPr>
+              <w:ilvl w:val="0"/>
+              <w:numId w:val="0"/>
+            </w:numPr>
+            <w:rPr>
+              <w:rFonts w:ascii="Segoe UI" w:hAnsi="Segoe UI" w:cs="Segoe UI"/>
+              <w:color w:val="212121"/>
+              <w:sz w:val="18"/>
+              <w:szCs w:val="18"/>
+              <w:shd w:val="clear" w:color="auto" w:fill="FFFFFF"/>
+            </w:rPr>
+          </w:pPr>
+          <w:r>
+            <w:rPr>
+              <w:lang w:val="es-AR"/>
+            </w:rPr>
+            <w:t>DEL</w:t>
+          </w:r>
+          <w:r>
+            <w:rPr>
+              <w:rFonts w:ascii="Segoe UI" w:hAnsi="Segoe UI" w:cs="Segoe UI"/>
+              <w:color w:val="212121"/>
+              <w:sz w:val="18"/>
+              <w:szCs w:val="18"/>
+              <w:shd w:val="clear" w:color="auto" w:fill="FFFFFF"/>
+              <w:lang w:val="es-AR"/>
+            </w:rPr>
+            <w:t xml:space="preserve">: </w:t>
+          </w:r>
+          <w:hyperlink r:id="rId27" w:history="1">
+            <w:r>
+              <w:rPr>
+                <w:rStyle w:val="Hipervnculo"/>
+                <w:rFonts w:ascii="Segoe UI" w:hAnsi="Segoe UI" w:cs="Segoe UI"/>
+                <w:sz w:val="18"/>
+                <w:szCs w:val="18"/>
+                <w:shd w:val="clear" w:color="auto" w:fill="FFFFFF"/>
+              </w:rPr>
+              <w:t>http://localhost:5000/api/1.0/Operarios/5</w:t>
+            </w:r>
+          </w:hyperlink>
+        </w:p>
+        <w:p>
+          <w:pPr>
+            <w:pStyle w:val="Listaconnmeros"/>
+            <w:numPr>
+              <w:ilvl w:val="0"/>
+              <w:numId w:val="0"/>
+            </w:numPr>
+            <w:rPr>
+              <w:b/>
+              <w:lang w:val="es-AR"/>
+            </w:rPr>
+          </w:pPr>
+        </w:p>
+        <w:p>
+          <w:pPr>
+            <w:pStyle w:val="Listaconnmeros"/>
+            <w:numPr>
+              <w:ilvl w:val="0"/>
+              <w:numId w:val="0"/>
+            </w:numPr>
+            <w:rPr>
+              <w:lang w:val="es-AR"/>
+            </w:rPr>
+          </w:pPr>
+          <w:r>
+            <w:rPr>
+              <w:b/>
+              <w:lang w:val="es-AR"/>
+            </w:rPr>
+            <w:t>Instalaciones</w:t>
+          </w:r>
+          <w:r>
+            <w:rPr>
+              <w:b/>
+              <w:lang w:val="es-AR"/>
+            </w:rPr>
+            <w:t>:</w:t>
+          </w:r>
+          <w:r>
+            <w:rPr>
+              <w:b/>
+              <w:lang w:val="es-AR"/>
+            </w:rPr>
+            <w:t xml:space="preserve"> InstalacionesController</w:t>
+          </w:r>
+        </w:p>
+        <w:p>
+          <w:pPr>
+            <w:pStyle w:val="Listaconnmeros"/>
+            <w:numPr>
+              <w:ilvl w:val="0"/>
+              <w:numId w:val="0"/>
+            </w:numPr>
+            <w:rPr>
+              <w:rFonts w:ascii="Segoe UI" w:hAnsi="Segoe UI" w:cs="Segoe UI"/>
+              <w:color w:val="212121"/>
+              <w:sz w:val="18"/>
+              <w:szCs w:val="18"/>
+              <w:shd w:val="clear" w:color="auto" w:fill="FFFFFF"/>
+            </w:rPr>
+          </w:pPr>
+          <w:r>
+            <w:rPr>
+              <w:lang w:val="es-AR"/>
+            </w:rPr>
+            <w:t>GET</w:t>
+          </w:r>
+          <w:r>
+            <w:rPr>
+              <w:rFonts w:ascii="Segoe UI" w:hAnsi="Segoe UI" w:cs="Segoe UI"/>
+              <w:color w:val="212121"/>
+              <w:sz w:val="18"/>
+              <w:szCs w:val="18"/>
+              <w:shd w:val="clear" w:color="auto" w:fill="FFFFFF"/>
+              <w:lang w:val="es-AR"/>
+            </w:rPr>
+            <w:t>:</w:t>
+          </w:r>
+          <w:r>
+            <w:rPr>
+              <w:rFonts w:ascii="Segoe UI" w:hAnsi="Segoe UI" w:cs="Segoe UI"/>
+              <w:color w:val="212121"/>
+              <w:sz w:val="18"/>
+              <w:szCs w:val="18"/>
+              <w:shd w:val="clear" w:color="auto" w:fill="FFFFFF"/>
+              <w:lang w:val="es-AR"/>
+            </w:rPr>
+            <w:t xml:space="preserve"> </w:t>
+          </w:r>
+          <w:hyperlink r:id="rId28" w:history="1">
+            <w:r>
+              <w:rPr>
+                <w:rStyle w:val="Hipervnculo"/>
+                <w:rFonts w:ascii="Segoe UI" w:hAnsi="Segoe UI" w:cs="Segoe UI"/>
+                <w:sz w:val="18"/>
+                <w:szCs w:val="18"/>
+                <w:shd w:val="clear" w:color="auto" w:fill="FFFFFF"/>
+              </w:rPr>
+              <w:t>http://localhost:5000/api/1.0/Instalaciones</w:t>
+            </w:r>
+          </w:hyperlink>
+        </w:p>
+        <w:p>
+          <w:pPr>
+            <w:pStyle w:val="Listaconnmeros"/>
+            <w:numPr>
+              <w:ilvl w:val="0"/>
+              <w:numId w:val="0"/>
+            </w:numPr>
+            <w:rPr>
+              <w:rFonts w:ascii="Segoe UI" w:hAnsi="Segoe UI" w:cs="Segoe UI"/>
+              <w:color w:val="212121"/>
+              <w:sz w:val="18"/>
+              <w:szCs w:val="18"/>
+              <w:shd w:val="clear" w:color="auto" w:fill="FFFFFF"/>
+              <w:lang w:val="en-GB"/>
+            </w:rPr>
+          </w:pPr>
+          <w:r>
+            <w:rPr>
+              <w:lang w:val="en-GB"/>
+            </w:rPr>
+            <w:t>PO</w:t>
+          </w:r>
+          <w:r>
+            <w:rPr>
+              <w:lang w:val="en-GB"/>
+            </w:rPr>
+            <w:t>S</w:t>
+          </w:r>
+          <w:r>
+            <w:rPr>
+              <w:lang w:val="en-GB"/>
+            </w:rPr>
+            <w:t>T</w:t>
+          </w:r>
+          <w:r>
+            <w:rPr>
+              <w:lang w:val="en-GB"/>
+            </w:rPr>
+            <w:t xml:space="preserve">: </w:t>
+          </w:r>
+          <w:hyperlink r:id="rId29" w:history="1">
+            <w:r>
+              <w:rPr>
+                <w:rStyle w:val="Hipervnculo"/>
+                <w:rFonts w:ascii="Segoe UI" w:hAnsi="Segoe UI" w:cs="Segoe UI"/>
+                <w:sz w:val="18"/>
+                <w:szCs w:val="18"/>
+                <w:shd w:val="clear" w:color="auto" w:fill="FFFFFF"/>
+                <w:lang w:val="en-GB"/>
+              </w:rPr>
+              <w:t>http://localhost:5000/api/1.0/Instalaciones</w:t>
+            </w:r>
+          </w:hyperlink>
+        </w:p>
+        <w:p>
+          <w:pPr>
+            <w:pStyle w:val="Listaconnmeros"/>
+            <w:numPr>
+              <w:ilvl w:val="0"/>
+              <w:numId w:val="0"/>
+            </w:numPr>
+            <w:rPr>
+              <w:rFonts w:ascii="Segoe UI" w:hAnsi="Segoe UI" w:cs="Segoe UI"/>
+              <w:color w:val="212121"/>
+              <w:sz w:val="18"/>
+              <w:szCs w:val="18"/>
+              <w:shd w:val="clear" w:color="auto" w:fill="FFFFFF"/>
+              <w:lang w:val="en-GB"/>
+            </w:rPr>
+          </w:pPr>
+          <w:r>
+            <w:rPr>
+              <w:lang w:val="en-GB"/>
+            </w:rPr>
+            <w:t xml:space="preserve">PUT: </w:t>
+          </w:r>
+          <w:hyperlink r:id="rId30" w:history="1">
+            <w:r>
+              <w:rPr>
+                <w:rStyle w:val="Hipervnculo"/>
+                <w:rFonts w:ascii="Segoe UI" w:hAnsi="Segoe UI" w:cs="Segoe UI"/>
+                <w:sz w:val="18"/>
+                <w:szCs w:val="18"/>
+                <w:shd w:val="clear" w:color="auto" w:fill="FFFFFF"/>
+                <w:lang w:val="en-GB"/>
+              </w:rPr>
+              <w:t>http://localhost:5000/api/1.0/Instalaciones/7</w:t>
+            </w:r>
+          </w:hyperlink>
+        </w:p>
+        <w:p>
+          <w:pPr>
+            <w:pStyle w:val="Listaconnmeros"/>
+            <w:numPr>
+              <w:ilvl w:val="0"/>
+              <w:numId w:val="0"/>
+            </w:numPr>
+            <w:rPr>
+              <w:rFonts w:ascii="Segoe UI" w:hAnsi="Segoe UI" w:cs="Segoe UI"/>
+              <w:color w:val="212121"/>
+              <w:sz w:val="18"/>
+              <w:szCs w:val="18"/>
+              <w:shd w:val="clear" w:color="auto" w:fill="FFFFFF"/>
+            </w:rPr>
+          </w:pPr>
+          <w:r>
+            <w:rPr>
+              <w:lang w:val="es-AR"/>
+            </w:rPr>
+            <w:t>DEL</w:t>
+          </w:r>
+          <w:r>
+            <w:rPr>
+              <w:rFonts w:ascii="Segoe UI" w:hAnsi="Segoe UI" w:cs="Segoe UI"/>
+              <w:color w:val="212121"/>
+              <w:sz w:val="18"/>
+              <w:szCs w:val="18"/>
+              <w:shd w:val="clear" w:color="auto" w:fill="FFFFFF"/>
+              <w:lang w:val="es-AR"/>
+            </w:rPr>
+            <w:t xml:space="preserve">: </w:t>
+          </w:r>
+          <w:hyperlink r:id="rId31" w:history="1">
+            <w:r>
+              <w:rPr>
+                <w:rStyle w:val="Hipervnculo"/>
+                <w:rFonts w:ascii="Segoe UI" w:hAnsi="Segoe UI" w:cs="Segoe UI"/>
+                <w:sz w:val="18"/>
+                <w:szCs w:val="18"/>
+                <w:shd w:val="clear" w:color="auto" w:fill="FFFFFF"/>
+              </w:rPr>
+              <w:t>http://localhost:5000/api/1.0/Instalaciones/8</w:t>
+            </w:r>
+          </w:hyperlink>
+        </w:p>
+        <w:p>
+          <w:pPr>
+            <w:pStyle w:val="Listaconnmeros"/>
+            <w:numPr>
+              <w:ilvl w:val="0"/>
+              <w:numId w:val="0"/>
+            </w:numPr>
+          </w:pPr>
+        </w:p>
+        <w:p>
+          <w:pPr>
+            <w:pStyle w:val="Listaconnmeros"/>
+            <w:numPr>
+              <w:ilvl w:val="0"/>
+              <w:numId w:val="0"/>
+            </w:numPr>
+          </w:pPr>
+        </w:p>
+        <w:p>
+          <w:pPr>
+            <w:pStyle w:val="Listaconnmeros"/>
+            <w:numPr>
+              <w:ilvl w:val="0"/>
+              <w:numId w:val="0"/>
+            </w:numPr>
+            <w:rPr>
+              <w:b/>
+              <w:i/>
+              <w:color w:val="C00000"/>
+              <w:u w:val="single"/>
+            </w:rPr>
+          </w:pPr>
+          <w:r>
+            <w:rPr>
+              <w:b/>
+              <w:i/>
+              <w:color w:val="C00000"/>
+              <w:u w:val="single"/>
+            </w:rPr>
+            <w:t>- listar información de: teléfonos y sus sensores.</w:t>
+          </w:r>
+        </w:p>
+        <w:p>
+          <w:pPr>
+            <w:pStyle w:val="Listaconnmeros"/>
+            <w:numPr>
+              <w:ilvl w:val="0"/>
+              <w:numId w:val="0"/>
+            </w:numPr>
+            <w:rPr>
+              <w:b/>
+            </w:rPr>
+          </w:pPr>
+        </w:p>
+        <w:p>
+          <w:pPr>
+            <w:pStyle w:val="Listaconnmeros"/>
+            <w:numPr>
+              <w:ilvl w:val="0"/>
+              <w:numId w:val="0"/>
+            </w:numPr>
+            <w:rPr>
+              <w:lang w:val="es-AR"/>
+            </w:rPr>
+          </w:pPr>
+          <w:r>
+            <w:rPr>
+              <w:b/>
+            </w:rPr>
+            <w:t>TelefonosController</w:t>
+          </w:r>
+        </w:p>
+        <w:p>
+          <w:pPr>
+            <w:pStyle w:val="Listaconnmeros"/>
+            <w:numPr>
+              <w:ilvl w:val="0"/>
+              <w:numId w:val="0"/>
+            </w:numPr>
+            <w:rPr>
+              <w:rFonts w:ascii="Segoe UI" w:hAnsi="Segoe UI" w:cs="Segoe UI"/>
+              <w:color w:val="212121"/>
+              <w:sz w:val="18"/>
+              <w:szCs w:val="18"/>
+              <w:shd w:val="clear" w:color="auto" w:fill="FFFFFF"/>
+              <w:lang w:val="en-GB"/>
+            </w:rPr>
+          </w:pPr>
+          <w:r>
+            <w:rPr>
+              <w:lang w:val="en-GB"/>
+            </w:rPr>
+            <w:t xml:space="preserve">GET: </w:t>
+          </w:r>
+          <w:hyperlink r:id="rId32" w:history="1">
+            <w:r>
+              <w:rPr>
+                <w:rStyle w:val="Hipervnculo"/>
+                <w:rFonts w:ascii="Segoe UI" w:hAnsi="Segoe UI" w:cs="Segoe UI"/>
+                <w:sz w:val="18"/>
+                <w:szCs w:val="18"/>
+                <w:shd w:val="clear" w:color="auto" w:fill="FFFFFF"/>
+                <w:lang w:val="en-GB"/>
+              </w:rPr>
+              <w:t>http://localhost:5000/api/1.0/Telefonos</w:t>
+            </w:r>
+          </w:hyperlink>
+        </w:p>
+        <w:p>
+          <w:pPr>
+            <w:pStyle w:val="Listaconnmeros"/>
+            <w:numPr>
+              <w:ilvl w:val="0"/>
+              <w:numId w:val="0"/>
+            </w:numPr>
+            <w:rPr>
+              <w:rFonts w:ascii="Consolas" w:hAnsi="Consolas" w:cs="Consolas"/>
+              <w:color w:val="008000"/>
+              <w:sz w:val="19"/>
+              <w:szCs w:val="19"/>
+              <w:lang w:val="en-GB"/>
+            </w:rPr>
+          </w:pPr>
+          <w:r>
+            <w:rPr>
+              <w:rFonts w:ascii="Consolas" w:hAnsi="Consolas" w:cs="Consolas"/>
+              <w:color w:val="008000"/>
+              <w:sz w:val="19"/>
+              <w:szCs w:val="19"/>
+              <w:lang w:val="en-GB"/>
+            </w:rPr>
+            <w:t>// GET: api/Telefonos</w:t>
+          </w:r>
+        </w:p>
+        <w:p>
+          <w:pPr>
+            <w:pStyle w:val="Listaconnmeros"/>
+            <w:numPr>
+              <w:ilvl w:val="0"/>
+              <w:numId w:val="0"/>
+            </w:numPr>
+            <w:rPr>
+              <w:lang w:val="en-GB"/>
+            </w:rPr>
+          </w:pPr>
+        </w:p>
+        <w:p>
+          <w:pPr>
+            <w:pStyle w:val="Listaconnmeros"/>
+            <w:numPr>
+              <w:ilvl w:val="0"/>
+              <w:numId w:val="0"/>
+            </w:numPr>
+            <w:rPr>
+              <w:lang w:val="en-GB"/>
+            </w:rPr>
+          </w:pPr>
+        </w:p>
+        <w:p>
+          <w:pPr>
+            <w:pStyle w:val="Listaconnmeros"/>
+            <w:numPr>
+              <w:ilvl w:val="0"/>
+              <w:numId w:val="0"/>
+            </w:numPr>
+            <w:rPr>
+              <w:lang w:val="en-GB"/>
+            </w:rPr>
+          </w:pPr>
+        </w:p>
+        <w:p>
+          <w:pPr>
+            <w:pStyle w:val="Listaconnmeros"/>
+            <w:numPr>
+              <w:ilvl w:val="0"/>
+              <w:numId w:val="0"/>
+            </w:numPr>
+            <w:rPr>
+              <w:b/>
+              <w:i/>
+              <w:color w:val="C00000"/>
+              <w:u w:val="single"/>
+            </w:rPr>
+          </w:pPr>
+          <w:r>
+            <w:rPr>
+              <w:b/>
+              <w:i/>
+              <w:color w:val="C00000"/>
+              <w:u w:val="single"/>
+            </w:rPr>
+            <w:lastRenderedPageBreak/>
+            <w:t>- para un teléfono en particular: info de apps instaladas y qué operario lo hizo.</w:t>
+          </w:r>
+        </w:p>
+        <w:p>
+          <w:pPr>
+            <w:pStyle w:val="Listaconnmeros"/>
+            <w:numPr>
+              <w:ilvl w:val="0"/>
+              <w:numId w:val="0"/>
+            </w:numPr>
+            <w:rPr>
+              <w:b/>
+            </w:rPr>
+          </w:pPr>
+        </w:p>
+        <w:p>
+          <w:pPr>
+            <w:pStyle w:val="Listaconnmeros"/>
+            <w:numPr>
+              <w:ilvl w:val="0"/>
+              <w:numId w:val="0"/>
+            </w:numPr>
+            <w:rPr>
+              <w:b/>
+            </w:rPr>
+          </w:pPr>
+          <w:r>
+            <w:rPr>
+              <w:b/>
+            </w:rPr>
+            <w:t>InstalacionesController</w:t>
+          </w:r>
+        </w:p>
+        <w:p>
+          <w:pPr>
+            <w:pStyle w:val="Listaconnmeros"/>
+            <w:numPr>
+              <w:ilvl w:val="0"/>
+              <w:numId w:val="0"/>
+            </w:numPr>
+            <w:rPr>
+              <w:rFonts w:ascii="Segoe UI" w:hAnsi="Segoe UI" w:cs="Segoe UI"/>
+              <w:color w:val="212121"/>
+              <w:sz w:val="18"/>
+              <w:szCs w:val="18"/>
+              <w:shd w:val="clear" w:color="auto" w:fill="FFFFFF"/>
+              <w:lang w:val="en-GB"/>
+            </w:rPr>
+          </w:pPr>
+          <w:r>
+            <w:rPr>
+              <w:lang w:val="en-GB"/>
+            </w:rPr>
+            <w:t xml:space="preserve">GET: </w:t>
+          </w:r>
+          <w:hyperlink r:id="rId33" w:history="1">
+            <w:r>
+              <w:rPr>
+                <w:rStyle w:val="Hipervnculo"/>
+                <w:rFonts w:ascii="Segoe UI" w:hAnsi="Segoe UI" w:cs="Segoe UI"/>
+                <w:sz w:val="18"/>
+                <w:szCs w:val="18"/>
+                <w:shd w:val="clear" w:color="auto" w:fill="FFFFFF"/>
+                <w:lang w:val="en-GB"/>
+              </w:rPr>
+              <w:t>http://localhost:5000/api/1.0/Instalaciones/buscar?instala=7</w:t>
+            </w:r>
+          </w:hyperlink>
+        </w:p>
+        <w:p>
+          <w:pPr>
+            <w:pStyle w:val="Listaconnmeros"/>
+            <w:numPr>
+              <w:ilvl w:val="0"/>
+              <w:numId w:val="0"/>
+            </w:numPr>
+          </w:pPr>
+          <w:r>
+            <w:rPr>
+              <w:rFonts w:ascii="Consolas" w:hAnsi="Consolas" w:cs="Consolas"/>
+              <w:color w:val="008000"/>
+              <w:sz w:val="19"/>
+              <w:szCs w:val="19"/>
+              <w:lang w:val="es-AR"/>
+            </w:rPr>
+            <w:t>// GET: api/ofertas/buscar. Dado un Id Telefono, busca la intalacion, operario y apps.</w:t>
+          </w:r>
+        </w:p>
+        <w:p>
+          <w:pPr>
+            <w:pStyle w:val="Listaconnmeros"/>
+            <w:numPr>
+              <w:ilvl w:val="0"/>
+              <w:numId w:val="0"/>
+            </w:numPr>
+          </w:pPr>
+        </w:p>
+        <w:p>
+          <w:pPr>
+            <w:pStyle w:val="Listaconnmeros"/>
+            <w:numPr>
+              <w:ilvl w:val="0"/>
+              <w:numId w:val="0"/>
+            </w:numPr>
+          </w:pPr>
+        </w:p>
+        <w:p>
+          <w:pPr>
+            <w:pStyle w:val="Listaconnmeros"/>
+            <w:numPr>
+              <w:ilvl w:val="0"/>
+              <w:numId w:val="0"/>
+            </w:numPr>
+            <w:rPr>
+              <w:b/>
+              <w:i/>
+              <w:color w:val="C00000"/>
+              <w:u w:val="single"/>
+            </w:rPr>
+          </w:pPr>
+          <w:r>
+            <w:rPr>
+              <w:b/>
+              <w:i/>
+              <w:color w:val="C00000"/>
+              <w:u w:val="single"/>
+            </w:rPr>
+            <w:t>- listar las apps instaladas con un filtro para las exitosas y las que no.</w:t>
+          </w:r>
+        </w:p>
+        <w:p>
+          <w:pPr>
+            <w:pStyle w:val="Listaconnmeros"/>
+            <w:numPr>
+              <w:ilvl w:val="0"/>
+              <w:numId w:val="0"/>
+            </w:numPr>
+            <w:rPr>
+              <w:b/>
+            </w:rPr>
+          </w:pPr>
+        </w:p>
+        <w:p>
+          <w:pPr>
+            <w:pStyle w:val="Listaconnmeros"/>
+            <w:numPr>
+              <w:ilvl w:val="0"/>
+              <w:numId w:val="0"/>
+            </w:numPr>
+            <w:rPr>
+              <w:b/>
+            </w:rPr>
+          </w:pPr>
+          <w:r>
+            <w:rPr>
+              <w:b/>
+            </w:rPr>
+            <w:t>InstalacionesController</w:t>
+          </w:r>
+        </w:p>
+        <w:p>
+          <w:pPr>
+            <w:pStyle w:val="Listaconnmeros"/>
+            <w:numPr>
+              <w:ilvl w:val="0"/>
+              <w:numId w:val="0"/>
+            </w:numPr>
+            <w:rPr>
+              <w:rFonts w:ascii="Segoe UI" w:hAnsi="Segoe UI" w:cs="Segoe UI"/>
+              <w:color w:val="212121"/>
+              <w:sz w:val="18"/>
+              <w:szCs w:val="18"/>
+              <w:shd w:val="clear" w:color="auto" w:fill="FFFFFF"/>
+            </w:rPr>
+          </w:pPr>
+          <w:hyperlink r:id="rId34" w:history="1">
+            <w:r>
+              <w:rPr>
+                <w:rStyle w:val="Hipervnculo"/>
+                <w:rFonts w:ascii="Segoe UI" w:hAnsi="Segoe UI" w:cs="Segoe UI"/>
+                <w:sz w:val="18"/>
+                <w:szCs w:val="18"/>
+                <w:shd w:val="clear" w:color="auto" w:fill="FFFFFF"/>
+              </w:rPr>
+              <w:t>http://localhost:5000/api/1.0/Instalaciones/exitosa?exito=true</w:t>
+            </w:r>
+          </w:hyperlink>
+        </w:p>
+        <w:p>
+          <w:pPr>
+            <w:pStyle w:val="Listaconnmeros"/>
+            <w:numPr>
+              <w:ilvl w:val="0"/>
+              <w:numId w:val="0"/>
+            </w:numPr>
+          </w:pPr>
+          <w:r>
+            <w:rPr>
+              <w:rFonts w:ascii="Consolas" w:hAnsi="Consolas" w:cs="Consolas"/>
+              <w:color w:val="008000"/>
+              <w:sz w:val="19"/>
+              <w:szCs w:val="19"/>
+              <w:lang w:val="es-AR"/>
+            </w:rPr>
+            <w:t>// GET: api/ofertas/exitosa. Filtra por instalaciones exitosas o no.</w:t>
+          </w:r>
+        </w:p>
+        <w:p>
+          <w:pPr>
+            <w:pStyle w:val="Listaconnmeros"/>
+            <w:numPr>
+              <w:ilvl w:val="0"/>
+              <w:numId w:val="0"/>
+            </w:numPr>
+          </w:pPr>
+        </w:p>
+        <w:p>
+          <w:pPr>
+            <w:pStyle w:val="Listaconnmeros"/>
+            <w:numPr>
+              <w:ilvl w:val="0"/>
+              <w:numId w:val="0"/>
+            </w:numPr>
+          </w:pPr>
+        </w:p>
+        <w:p>
+          <w:pPr>
+            <w:pStyle w:val="Listaconnmeros"/>
+            <w:numPr>
+              <w:ilvl w:val="0"/>
+              <w:numId w:val="0"/>
+            </w:numPr>
+            <w:rPr>
+              <w:b/>
+              <w:i/>
+              <w:color w:val="C00000"/>
+              <w:u w:val="single"/>
+            </w:rPr>
+          </w:pPr>
+          <w:r>
+            <w:rPr>
+              <w:b/>
+              <w:i/>
+              <w:color w:val="C00000"/>
+              <w:u w:val="single"/>
+            </w:rPr>
+            <w:t>- filtrar la lista de teléfonos por sensor o app instalada.</w:t>
+          </w:r>
+        </w:p>
+        <w:p>
+          <w:pPr>
+            <w:pStyle w:val="Listaconnmeros"/>
+            <w:numPr>
+              <w:ilvl w:val="0"/>
+              <w:numId w:val="0"/>
+            </w:numPr>
+            <w:rPr>
+              <w:b/>
+            </w:rPr>
+          </w:pPr>
+        </w:p>
+        <w:p>
+          <w:pPr>
+            <w:pStyle w:val="Listaconnmeros"/>
+            <w:numPr>
+              <w:ilvl w:val="0"/>
+              <w:numId w:val="0"/>
+            </w:numPr>
+            <w:rPr>
+              <w:b/>
+            </w:rPr>
+          </w:pPr>
+          <w:r>
+            <w:rPr>
+              <w:b/>
+            </w:rPr>
+            <w:t>TelefonosController</w:t>
+          </w:r>
+        </w:p>
+        <w:p>
+          <w:pPr>
+            <w:pStyle w:val="Listaconnmeros"/>
+            <w:numPr>
+              <w:ilvl w:val="0"/>
+              <w:numId w:val="0"/>
+            </w:numPr>
+          </w:pPr>
+          <w:r>
+            <w:t>Listas de teléfonos por sensor:</w:t>
+          </w:r>
+        </w:p>
+        <w:p>
+          <w:pPr>
+            <w:pStyle w:val="Listaconnmeros"/>
+            <w:numPr>
+              <w:ilvl w:val="0"/>
+              <w:numId w:val="0"/>
+            </w:numPr>
+            <w:rPr>
+              <w:rFonts w:ascii="Segoe UI" w:hAnsi="Segoe UI" w:cs="Segoe UI"/>
+              <w:color w:val="212121"/>
+              <w:sz w:val="18"/>
+              <w:szCs w:val="18"/>
+              <w:shd w:val="clear" w:color="auto" w:fill="FFFFFF"/>
+              <w:lang w:val="en-GB"/>
+            </w:rPr>
+          </w:pPr>
+          <w:r>
+            <w:rPr>
+              <w:lang w:val="en-GB"/>
+            </w:rPr>
+            <w:t>GET</w:t>
+          </w:r>
+          <w:r>
+            <w:rPr>
+              <w:lang w:val="en-GB"/>
+            </w:rPr>
+            <w:t>:</w:t>
+          </w:r>
+          <w:r>
+            <w:rPr>
+              <w:rFonts w:ascii="Segoe UI" w:hAnsi="Segoe UI" w:cs="Segoe UI"/>
+              <w:color w:val="212121"/>
+              <w:sz w:val="18"/>
+              <w:szCs w:val="18"/>
+              <w:shd w:val="clear" w:color="auto" w:fill="FFFFFF"/>
+              <w:lang w:val="en-GB"/>
+            </w:rPr>
+            <w:t xml:space="preserve"> </w:t>
+          </w:r>
+          <w:hyperlink r:id="rId35" w:history="1">
+            <w:r>
+              <w:rPr>
+                <w:rStyle w:val="Hipervnculo"/>
+                <w:rFonts w:ascii="Segoe UI" w:hAnsi="Segoe UI" w:cs="Segoe UI"/>
+                <w:sz w:val="18"/>
+                <w:szCs w:val="18"/>
+                <w:shd w:val="clear" w:color="auto" w:fill="FFFFFF"/>
+                <w:lang w:val="en-GB"/>
+              </w:rPr>
+              <w:t>http://localhost:5000/api/1.0/Telefonos/xsensorapp?sensid=3</w:t>
+            </w:r>
+          </w:hyperlink>
+        </w:p>
+        <w:p>
+          <w:pPr>
+            <w:pStyle w:val="Listaconnmeros"/>
+            <w:numPr>
+              <w:ilvl w:val="0"/>
+              <w:numId w:val="0"/>
+            </w:numPr>
+          </w:pPr>
+          <w:r>
+            <w:t>Lista de teléfonos por app instaladas:</w:t>
+          </w:r>
+        </w:p>
+        <w:p>
+          <w:pPr>
+            <w:pStyle w:val="Listaconnmeros"/>
+            <w:numPr>
+              <w:ilvl w:val="0"/>
+              <w:numId w:val="0"/>
+            </w:numPr>
+            <w:rPr>
+              <w:rFonts w:ascii="Segoe UI" w:hAnsi="Segoe UI" w:cs="Segoe UI"/>
+              <w:color w:val="212121"/>
+              <w:sz w:val="18"/>
+              <w:szCs w:val="18"/>
+              <w:shd w:val="clear" w:color="auto" w:fill="FFFFFF"/>
+              <w:lang w:val="en-GB"/>
+            </w:rPr>
+          </w:pPr>
+          <w:r>
+            <w:rPr>
+              <w:lang w:val="en-GB"/>
+            </w:rPr>
+            <w:t>GET</w:t>
+          </w:r>
+          <w:r>
+            <w:rPr>
+              <w:lang w:val="en-GB"/>
+            </w:rPr>
+            <w:t>:</w:t>
+          </w:r>
+          <w:r>
+            <w:rPr>
+              <w:rFonts w:ascii="Segoe UI" w:hAnsi="Segoe UI" w:cs="Segoe UI"/>
+              <w:color w:val="212121"/>
+              <w:sz w:val="18"/>
+              <w:szCs w:val="18"/>
+              <w:shd w:val="clear" w:color="auto" w:fill="FFFFFF"/>
+              <w:lang w:val="en-GB"/>
+            </w:rPr>
+            <w:t xml:space="preserve"> </w:t>
+          </w:r>
+          <w:hyperlink r:id="rId36" w:history="1">
+            <w:r>
+              <w:rPr>
+                <w:rStyle w:val="Hipervnculo"/>
+                <w:rFonts w:ascii="Segoe UI" w:hAnsi="Segoe UI" w:cs="Segoe UI"/>
+                <w:sz w:val="18"/>
+                <w:szCs w:val="18"/>
+                <w:shd w:val="clear" w:color="auto" w:fill="FFFFFF"/>
+                <w:lang w:val="en-GB"/>
+              </w:rPr>
+              <w:t>http://localhost:5000/api/1.0/Telefonos/xsensorapp?appid=3</w:t>
+            </w:r>
+          </w:hyperlink>
+        </w:p>
+        <w:p>
+          <w:pPr>
+            <w:pStyle w:val="Listaconnmeros"/>
+            <w:numPr>
+              <w:ilvl w:val="0"/>
+              <w:numId w:val="0"/>
+            </w:numPr>
+            <w:rPr>
+              <w:rFonts w:ascii="Consolas" w:hAnsi="Consolas" w:cs="Consolas"/>
+              <w:color w:val="008000"/>
+              <w:sz w:val="19"/>
+              <w:szCs w:val="19"/>
+              <w:lang w:val="es-AR"/>
+            </w:rPr>
+          </w:pPr>
+          <w:r>
+            <w:rPr>
+              <w:rFonts w:ascii="Consolas" w:hAnsi="Consolas" w:cs="Consolas"/>
+              <w:color w:val="008000"/>
+              <w:sz w:val="19"/>
+              <w:szCs w:val="19"/>
+              <w:lang w:val="es-AR"/>
+            </w:rPr>
+            <w:t>// GET: api/telefonos/xsensor. Filtrar los telefonos por sensores o apps instaladas</w:t>
+          </w:r>
+        </w:p>
+        <w:p>
+          <w:pPr>
+            <w:pStyle w:val="Listaconnmeros"/>
+            <w:numPr>
+              <w:ilvl w:val="0"/>
+              <w:numId w:val="0"/>
+            </w:numPr>
+          </w:pPr>
+        </w:p>
+        <w:p>
+          <w:pPr>
+            <w:pStyle w:val="Listaconnmeros"/>
+            <w:numPr>
+              <w:ilvl w:val="0"/>
+              <w:numId w:val="0"/>
+            </w:numPr>
+          </w:pPr>
+        </w:p>
+        <w:p>
+          <w:pPr>
+            <w:pStyle w:val="Listaconnmeros"/>
+            <w:numPr>
+              <w:ilvl w:val="0"/>
+              <w:numId w:val="0"/>
+            </w:numPr>
+            <w:rPr>
+              <w:b/>
+              <w:i/>
+              <w:color w:val="C00000"/>
+              <w:u w:val="single"/>
+            </w:rPr>
+          </w:pPr>
+          <w:r>
+            <w:rPr>
+              <w:b/>
+              <w:i/>
+              <w:color w:val="C00000"/>
+              <w:u w:val="single"/>
+            </w:rPr>
+            <w:t>- (opcional) ofrecer una lista de operarios y cuántas apps instalaron por día.</w:t>
+          </w:r>
         </w:p>
       </w:sdtContent>
     </w:sdt>
-    <w:bookmarkEnd w:id="0" w:displacedByCustomXml="prev"/>
-    <w:bookmarkEnd w:id="1" w:displacedByCustomXml="prev"/>
+    <w:bookmarkEnd w:id="1"/>
+    <w:bookmarkEnd w:id="0"/>
     <w:p>
       <w:pPr>
-        <w:pStyle w:val="Prrafodelista"/>
+        <w:pStyle w:val="Listaconnmeros"/>
         <w:numPr>
           <w:ilvl w:val="0"/>
-          <w:numId w:val="8"/>
+          <w:numId w:val="0"/>
         </w:numPr>
-        <w:spacing w:after="200"/>
+        <w:rPr>
+          <w:b/>
+        </w:rPr>
+      </w:pPr>
+    </w:p>
+    <w:p>
+      <w:pPr>
+        <w:pStyle w:val="Listaconnmeros"/>
+        <w:numPr>
+          <w:ilvl w:val="0"/>
+          <w:numId w:val="0"/>
+        </w:numPr>
+        <w:rPr>
+          <w:b/>
+        </w:rPr>
       </w:pPr>
       <w:r>
-        <w:t>En C#</w:t>
+        <w:rPr>
+          <w:b/>
+        </w:rPr>
+        <w:t>OperariosController</w:t>
       </w:r>
     </w:p>
     <w:p>
       <w:pPr>
-        <w:pStyle w:val="Prrafodelista"/>
+        <w:pStyle w:val="Listaconnmeros"/>
         <w:numPr>
-          <w:ilvl w:val="1"/>
-          <w:numId w:val="8"/>
+          <w:ilvl w:val="0"/>
+          <w:numId w:val="0"/>
         </w:numPr>
-        <w:spacing w:after="200"/>
+        <w:rPr>
+          <w:rFonts w:ascii="Segoe UI" w:hAnsi="Segoe UI" w:cs="Segoe UI"/>
+          <w:color w:val="212121"/>
+          <w:sz w:val="18"/>
+          <w:szCs w:val="18"/>
+          <w:shd w:val="clear" w:color="auto" w:fill="FFFFFF"/>
+          <w:lang w:val="en-GB"/>
+        </w:rPr>
       </w:pPr>
       <w:r>
-        <w:t xml:space="preserve">Instalo </w:t>
+        <w:rPr>
+          <w:lang w:val="en-GB"/>
+        </w:rPr>
+        <w:t xml:space="preserve">GET: </w:t>
       </w:r>
-      <w:proofErr w:type="spellStart"/>
-      <w:r>
-        <w:t>NuGet</w:t>
-      </w:r>
-      <w:proofErr w:type="spellEnd"/>
-      <w:r>
-        <w:t xml:space="preserve"> </w:t>
-      </w:r>
-      <w:proofErr w:type="spellStart"/>
-      <w:r>
-        <w:t>Package</w:t>
-      </w:r>
-      <w:proofErr w:type="spellEnd"/>
+      <w:hyperlink r:id="rId37" w:history="1">
+        <w:r>
+          <w:rPr>
+            <w:rStyle w:val="Hipervnculo"/>
+            <w:rFonts w:ascii="Segoe UI" w:hAnsi="Segoe UI" w:cs="Segoe UI"/>
+            <w:sz w:val="18"/>
+            <w:szCs w:val="18"/>
+            <w:shd w:val="clear" w:color="auto" w:fill="FFFFFF"/>
+            <w:lang w:val="en-GB"/>
+          </w:rPr>
+          <w:t>http://localhost:5000/api/1.0/Operarios/instalacionesxdia?fecha=2022-01-29</w:t>
+        </w:r>
+      </w:hyperlink>
     </w:p>
     <w:p>
       <w:pPr>
-        <w:pStyle w:val="Prrafodelista"/>
+        <w:pStyle w:val="Listaconnmeros"/>
         <w:numPr>
-          <w:ilvl w:val="1"/>
-          <w:numId w:val="8"/>
+          <w:ilvl w:val="0"/>
+          <w:numId w:val="0"/>
         </w:numPr>
-        <w:spacing w:after="200"/>
+        <w:rPr>
+          <w:lang w:val="en-GB"/>
+        </w:rPr>
       </w:pPr>
       <w:r>
-        <w:t xml:space="preserve">Creo los </w:t>
+        <w:rPr>
+          <w:rFonts w:ascii="Consolas" w:hAnsi="Consolas" w:cs="Consolas"/>
+          <w:color w:val="008000"/>
+          <w:sz w:val="19"/>
+          <w:szCs w:val="19"/>
+          <w:lang w:val="es-AR"/>
+        </w:rPr>
+        <w:t>// GET: api/operario/instalacionesxdia</w:t>
       </w:r>
-      <w:proofErr w:type="spellStart"/>
-      <w:r>
-        <w:t>Modells</w:t>
-      </w:r>
-      <w:proofErr w:type="spellEnd"/>
     </w:p>
     <w:p>
       <w:pPr>
-        <w:spacing w:after="200"/>
+        <w:pStyle w:val="Listaconnmeros"/>
+        <w:numPr>
+          <w:ilvl w:val="0"/>
+          <w:numId w:val="0"/>
+        </w:numPr>
+        <w:rPr>
+          <w:lang w:val="en-GB"/>
+        </w:rPr>
       </w:pPr>
     </w:p>
     <w:p>
       <w:pPr>
-        <w:spacing w:after="200"/>
+        <w:pStyle w:val="Listaconnmeros"/>
+        <w:numPr>
+          <w:ilvl w:val="0"/>
+          <w:numId w:val="0"/>
+        </w:numPr>
+        <w:rPr>
+          <w:lang w:val="en-GB"/>
+        </w:rPr>
       </w:pPr>
     </w:p>
     <w:sectPr>
-      <w:footerReference w:type="default" r:id="rId12"/>
+      <w:footerReference w:type="default" r:id="rId38"/>
       <w:pgSz w:w="12240" w:h="15840" w:code="1"/>
       <w:pgMar w:top="1836" w:right="1751" w:bottom="765" w:left="1751" w:header="709" w:footer="709" w:gutter="0"/>
       <w:pgNumType w:start="0"/>
@@ -933,7 +2696,7 @@
       <w:rPr>
         <w:noProof/>
       </w:rPr>
-      <w:t>1</w:t>
+      <w:t>2</w:t>
     </w:r>
     <w:r>
       <w:fldChar w:fldCharType="end"/>
@@ -1296,6 +3059,27 @@
   </w:num>
   <w:num w:numId="9">
     <w:abstractNumId w:val="4"/>
+  </w:num>
+  <w:num w:numId="10">
+    <w:abstractNumId w:val="0"/>
+  </w:num>
+  <w:num w:numId="11">
+    <w:abstractNumId w:val="0"/>
+  </w:num>
+  <w:num w:numId="12">
+    <w:abstractNumId w:val="0"/>
+  </w:num>
+  <w:num w:numId="13">
+    <w:abstractNumId w:val="0"/>
+  </w:num>
+  <w:num w:numId="14">
+    <w:abstractNumId w:val="0"/>
+  </w:num>
+  <w:num w:numId="15">
+    <w:abstractNumId w:val="0"/>
+  </w:num>
+  <w:num w:numId="16">
+    <w:abstractNumId w:val="0"/>
   </w:num>
 </w:numbering>
 </file>
@@ -2448,62 +4232,7 @@
 </file>
 
 <file path=word/glossary/document.xml><?xml version="1.0" encoding="utf-8"?>
-<w:glossaryDocument xmlns:wpc="http://schemas.microsoft.com/office/word/2010/wordprocessingCanvas" xmlns:mc="http://schemas.openxmlformats.org/markup-compatibility/2006" xmlns:o="urn:schemas-microsoft-com:office:office" xmlns:r="http://schemas.openxmlformats.org/officeDocument/2006/relationships" xmlns:m="http://schemas.openxmlformats.org/officeDocument/2006/math" xmlns:v="urn:schemas-microsoft-com:vml" xmlns:wp14="http://schemas.microsoft.com/office/word/2010/wordprocessingDrawing" xmlns:wp="http://schemas.openxmlformats.org/drawingml/2006/wordprocessingDrawing" xmlns:w10="urn:schemas-microsoft-com:office:word" xmlns:w="http://schemas.openxmlformats.org/wordprocessingml/2006/main" xmlns:w14="http://schemas.microsoft.com/office/word/2010/wordml" xmlns:w15="http://schemas.microsoft.com/office/word/2012/wordml" xmlns:wpg="http://schemas.microsoft.com/office/word/2010/wordprocessingGroup" xmlns:wpi="http://schemas.microsoft.com/office/word/2010/wordprocessingInk" xmlns:wne="http://schemas.microsoft.com/office/word/2006/wordml" xmlns:wps="http://schemas.microsoft.com/office/word/2010/wordprocessingShape" mc:Ignorable="w14 w15 wp14">
-  <w:docParts>
-    <w:docPart>
-      <w:docPartPr>
-        <w:name w:val="EF9BF7787543465F80C62A85420A62BB"/>
-        <w:category>
-          <w:name w:val="General"/>
-          <w:gallery w:val="placeholder"/>
-        </w:category>
-        <w:types>
-          <w:type w:val="bbPlcHdr"/>
-        </w:types>
-        <w:behaviors>
-          <w:behavior w:val="content"/>
-        </w:behaviors>
-        <w:guid w:val="{BEB569EF-FF09-44A7-96E1-20F0598B4A9D}"/>
-      </w:docPartPr>
-      <w:docPartBody>
-        <w:p>
-          <w:pPr>
-            <w:pStyle w:val="EF9BF7787543465F80C62A85420A62BB"/>
-          </w:pPr>
-          <w:r>
-            <w:t>[Nombre de la asignatura]</w:t>
-          </w:r>
-        </w:p>
-      </w:docPartBody>
-    </w:docPart>
-    <w:docPart>
-      <w:docPartPr>
-        <w:name w:val="B47EBD0429C943BAA115704011DE50BE"/>
-        <w:category>
-          <w:name w:val="General"/>
-          <w:gallery w:val="placeholder"/>
-        </w:category>
-        <w:types>
-          <w:type w:val="bbPlcHdr"/>
-        </w:types>
-        <w:behaviors>
-          <w:behavior w:val="content"/>
-        </w:behaviors>
-        <w:guid w:val="{F8A9471D-FB3B-49D4-8B54-04B77ACF0A4C}"/>
-      </w:docPartPr>
-      <w:docPartBody>
-        <w:p>
-          <w:pPr>
-            <w:pStyle w:val="B47EBD0429C943BAA115704011DE50BE"/>
-          </w:pPr>
-          <w:r>
-            <w:t>[Fecha]</w:t>
-          </w:r>
-        </w:p>
-      </w:docPartBody>
-    </w:docPart>
-  </w:docParts>
-</w:glossaryDocument>
+<w:glossaryDocument xmlns:wpc="http://schemas.microsoft.com/office/word/2010/wordprocessingCanvas" xmlns:mc="http://schemas.openxmlformats.org/markup-compatibility/2006" xmlns:o="urn:schemas-microsoft-com:office:office" xmlns:r="http://schemas.openxmlformats.org/officeDocument/2006/relationships" xmlns:m="http://schemas.openxmlformats.org/officeDocument/2006/math" xmlns:v="urn:schemas-microsoft-com:vml" xmlns:wp14="http://schemas.microsoft.com/office/word/2010/wordprocessingDrawing" xmlns:wp="http://schemas.openxmlformats.org/drawingml/2006/wordprocessingDrawing" xmlns:w10="urn:schemas-microsoft-com:office:word" xmlns:w="http://schemas.openxmlformats.org/wordprocessingml/2006/main" xmlns:w14="http://schemas.microsoft.com/office/word/2010/wordml" xmlns:w15="http://schemas.microsoft.com/office/word/2012/wordml" xmlns:wpg="http://schemas.microsoft.com/office/word/2010/wordprocessingGroup" xmlns:wpi="http://schemas.microsoft.com/office/word/2010/wordprocessingInk" xmlns:wne="http://schemas.microsoft.com/office/word/2006/wordml" xmlns:wps="http://schemas.microsoft.com/office/word/2010/wordprocessingShape" mc:Ignorable="w14 w15 wp14"/>
 </file>
 
 <file path=word/glossary/fontTable.xml><?xml version="1.0" encoding="utf-8"?>
@@ -2542,6 +4271,20 @@
     <w:family w:val="swiss"/>
     <w:pitch w:val="variable"/>
     <w:sig w:usb0="E1002EFF" w:usb1="C000605B" w:usb2="00000029" w:usb3="00000000" w:csb0="000101FF" w:csb1="00000000"/>
+  </w:font>
+  <w:font w:name="Segoe UI">
+    <w:panose1 w:val="020B0502040204020203"/>
+    <w:charset w:val="00"/>
+    <w:family w:val="swiss"/>
+    <w:pitch w:val="variable"/>
+    <w:sig w:usb0="E4002EFF" w:usb1="C000E47F" w:usb2="00000009" w:usb3="00000000" w:csb0="000001FF" w:csb1="00000000"/>
+  </w:font>
+  <w:font w:name="Consolas">
+    <w:panose1 w:val="020B0609020204030204"/>
+    <w:charset w:val="00"/>
+    <w:family w:val="modern"/>
+    <w:pitch w:val="fixed"/>
+    <w:sig w:usb0="E00006FF" w:usb1="0000FCFF" w:usb2="00000001" w:usb3="00000000" w:csb0="0000019F" w:csb1="00000000"/>
   </w:font>
   <w:font w:name="Calibri">
     <w:panose1 w:val="020F0502020204030204"/>
@@ -2605,6 +4348,7 @@
     <w:rsidRoot w:val="004D7E7E"/>
     <w:rsid w:val="004D7E7E"/>
     <w:rsid w:val="009D3640"/>
+    <w:rsid w:val="00D17D81"/>
     <w:rsid w:val="00F932C2"/>
   </w:rsids>
   <m:mathPr>
@@ -3444,7 +5188,7 @@
 
 <file path=customXml/item1.xml><?xml version="1.0" encoding="utf-8"?>
 <CoverPageProperties xmlns="http://schemas.microsoft.com/office/2006/coverPageProps">
-  <PublishDate>2022-01-26T00:00:00</PublishDate>
+  <PublishDate>27 de febrero de 2022</PublishDate>
   <Abstract/>
   <CompanyAddress/>
   <CompanyPhone/>
@@ -3483,7 +5227,7 @@
 </file>
 
 <file path=customXml/itemProps3.xml><?xml version="1.0" encoding="utf-8"?>
-<ds:datastoreItem xmlns:ds="http://schemas.openxmlformats.org/officeDocument/2006/customXml" ds:itemID="{8264FFC9-EFEF-4F43-B4F5-A7F4625D4AE5}">
+<ds:datastoreItem xmlns:ds="http://schemas.openxmlformats.org/officeDocument/2006/customXml" ds:itemID="{7614E1B1-160A-4D94-84BE-95A9ACF2421C}">
   <ds:schemaRefs>
     <ds:schemaRef ds:uri="http://schemas.openxmlformats.org/officeDocument/2006/bibliography"/>
   </ds:schemaRefs>

</xml_diff>